<commit_message>
Proposal Updation: Removed SQL for data storage and added vectors instead.
</commit_message>
<xml_diff>
--- a/Proposal/Mini Project - Dynamic Word Lookup Project - Umer Fayyaz Basra.docx
+++ b/Proposal/Mini Project - Dynamic Word Lookup Project - Umer Fayyaz Basra.docx
@@ -14,7 +14,7 @@
           <w:b/>
           <w:bCs/>
         </w:rPr>
-        <w:t>Proposal for the Project: Dynamic Word Suggestion System with Efficient Lookup Using C++ and MySQL</w:t>
+        <w:t>Proposal for the Project: Dynamic Word Suggestion System with Efficient Lookup Using C++</w:t>
       </w:r>
     </w:p>
     <w:p>
@@ -34,23 +34,603 @@
     </w:p>
     <w:p>
       <w:r>
-        <w:t xml:space="preserve">The </w:t>
+        <w:t>The Dynamic Word Suggestion System is a cutting-edge application designed to enhance user experience by providing real-time word suggestions as users type into a search bar. Built using C++ and the Qt framework, the system integrates advanced data structures like Tries, Hash Tables, and Bloom Filters to ensure optimal performance. This project aims to provide a scalable and efficient solution for handling large datasets while maintaining a responsive graphical interface for users.</w:t>
+      </w:r>
+    </w:p>
+    <w:p>
+      <w:r>
+        <w:pict w14:anchorId="449C928C">
+          <v:rect id="_x0000_i1107" style="width:0;height:1.5pt" o:hralign="center" o:hrstd="t" o:hr="t" fillcolor="#a0a0a0" stroked="f"/>
+        </w:pict>
+      </w:r>
+    </w:p>
+    <w:p>
+      <w:pPr>
+        <w:rPr>
+          <w:b/>
+          <w:bCs/>
+        </w:rPr>
+      </w:pPr>
+      <w:r>
+        <w:rPr>
+          <w:b/>
+          <w:bCs/>
+        </w:rPr>
+        <w:t>Objective</w:t>
+      </w:r>
+    </w:p>
+    <w:p>
+      <w:r>
+        <w:t>The primary objective of this project is to design and implement a system that offers:</w:t>
+      </w:r>
+    </w:p>
+    <w:p>
+      <w:pPr>
+        <w:numPr>
+          <w:ilvl w:val="0"/>
+          <w:numId w:val="9"/>
+        </w:numPr>
+      </w:pPr>
+      <w:r>
+        <w:t>Real-time word suggestions to assist users with completing partially typed queries.</w:t>
+      </w:r>
+    </w:p>
+    <w:p>
+      <w:pPr>
+        <w:numPr>
+          <w:ilvl w:val="0"/>
+          <w:numId w:val="9"/>
+        </w:numPr>
+      </w:pPr>
+      <w:r>
+        <w:t>Efficient lookups using optimized data structures to handle large datasets with minimal delay.</w:t>
+      </w:r>
+    </w:p>
+    <w:p>
+      <w:pPr>
+        <w:numPr>
+          <w:ilvl w:val="0"/>
+          <w:numId w:val="9"/>
+        </w:numPr>
+      </w:pPr>
+      <w:r>
+        <w:t>A scalable and user-friendly interface for both personal and enterprise use.</w:t>
+      </w:r>
+    </w:p>
+    <w:p>
+      <w:r>
+        <w:pict w14:anchorId="45AEEB10">
+          <v:rect id="_x0000_i1108" style="width:0;height:1.5pt" o:hralign="center" o:hrstd="t" o:hr="t" fillcolor="#a0a0a0" stroked="f"/>
+        </w:pict>
+      </w:r>
+    </w:p>
+    <w:p>
+      <w:pPr>
+        <w:rPr>
+          <w:b/>
+          <w:bCs/>
+        </w:rPr>
+      </w:pPr>
+      <w:r>
+        <w:rPr>
+          <w:b/>
+          <w:bCs/>
+        </w:rPr>
+        <w:t>Project Scope</w:t>
+      </w:r>
+    </w:p>
+    <w:p>
+      <w:pPr>
+        <w:numPr>
+          <w:ilvl w:val="0"/>
+          <w:numId w:val="10"/>
+        </w:numPr>
+      </w:pPr>
+      <w:r>
+        <w:rPr>
+          <w:b/>
+          <w:bCs/>
+        </w:rPr>
+        <w:t>Core Functionalities</w:t>
+      </w:r>
+      <w:r>
+        <w:t>:</w:t>
+      </w:r>
+    </w:p>
+    <w:p>
+      <w:pPr>
+        <w:numPr>
+          <w:ilvl w:val="1"/>
+          <w:numId w:val="10"/>
+        </w:numPr>
+      </w:pPr>
+      <w:r>
+        <w:t>Typing suggestions based on prefixes.</w:t>
+      </w:r>
+    </w:p>
+    <w:p>
+      <w:pPr>
+        <w:numPr>
+          <w:ilvl w:val="1"/>
+          <w:numId w:val="10"/>
+        </w:numPr>
+      </w:pPr>
+      <w:r>
+        <w:t>Efficient integration of in-memory data storage using vectors for predefined words.</w:t>
+      </w:r>
+    </w:p>
+    <w:p>
+      <w:pPr>
+        <w:numPr>
+          <w:ilvl w:val="1"/>
+          <w:numId w:val="10"/>
+        </w:numPr>
+      </w:pPr>
+      <w:r>
+        <w:t>Real-time interaction with a graphical user interface.</w:t>
+      </w:r>
+    </w:p>
+    <w:p>
+      <w:pPr>
+        <w:numPr>
+          <w:ilvl w:val="0"/>
+          <w:numId w:val="10"/>
+        </w:numPr>
+      </w:pPr>
+      <w:r>
+        <w:rPr>
+          <w:b/>
+          <w:bCs/>
+        </w:rPr>
+        <w:t>Key Features</w:t>
+      </w:r>
+      <w:r>
+        <w:t>:</w:t>
+      </w:r>
+    </w:p>
+    <w:p>
+      <w:pPr>
+        <w:numPr>
+          <w:ilvl w:val="1"/>
+          <w:numId w:val="10"/>
+        </w:numPr>
+      </w:pPr>
+      <w:r>
+        <w:t>Interactive dropdown menus for dynamic suggestions.</w:t>
+      </w:r>
+    </w:p>
+    <w:p>
+      <w:pPr>
+        <w:numPr>
+          <w:ilvl w:val="1"/>
+          <w:numId w:val="10"/>
+        </w:numPr>
+      </w:pPr>
+      <w:r>
+        <w:t>Scalability to handle millions of words.</w:t>
+      </w:r>
+    </w:p>
+    <w:p>
+      <w:pPr>
+        <w:numPr>
+          <w:ilvl w:val="1"/>
+          <w:numId w:val="10"/>
+        </w:numPr>
+      </w:pPr>
+      <w:r>
+        <w:t>Extensibility for multiple languages or specialized dictionaries.</w:t>
+      </w:r>
+    </w:p>
+    <w:p>
+      <w:pPr>
+        <w:numPr>
+          <w:ilvl w:val="0"/>
+          <w:numId w:val="10"/>
+        </w:numPr>
+      </w:pPr>
+      <w:r>
+        <w:rPr>
+          <w:b/>
+          <w:bCs/>
+        </w:rPr>
+        <w:t>Constraints</w:t>
+      </w:r>
+      <w:r>
+        <w:t>:</w:t>
+      </w:r>
+    </w:p>
+    <w:p>
+      <w:pPr>
+        <w:numPr>
+          <w:ilvl w:val="1"/>
+          <w:numId w:val="10"/>
+        </w:numPr>
+      </w:pPr>
+      <w:r>
+        <w:t>Completion within 14 days.</w:t>
+      </w:r>
+    </w:p>
+    <w:p>
+      <w:pPr>
+        <w:numPr>
+          <w:ilvl w:val="1"/>
+          <w:numId w:val="10"/>
+        </w:numPr>
+      </w:pPr>
+      <w:r>
+        <w:t>The solution must be memory-efficient and computationally optimized.</w:t>
+      </w:r>
+    </w:p>
+    <w:p>
+      <w:r>
+        <w:pict w14:anchorId="627CAC5D">
+          <v:rect id="_x0000_i1109" style="width:0;height:1.5pt" o:hralign="center" o:hrstd="t" o:hr="t" fillcolor="#a0a0a0" stroked="f"/>
+        </w:pict>
+      </w:r>
+    </w:p>
+    <w:p>
+      <w:pPr>
+        <w:rPr>
+          <w:b/>
+          <w:bCs/>
+        </w:rPr>
+      </w:pPr>
+      <w:r>
+        <w:rPr>
+          <w:b/>
+          <w:bCs/>
+        </w:rPr>
+        <w:t>Technology Stack</w:t>
+      </w:r>
+    </w:p>
+    <w:p>
+      <w:pPr>
+        <w:numPr>
+          <w:ilvl w:val="0"/>
+          <w:numId w:val="11"/>
+        </w:numPr>
+      </w:pPr>
+      <w:r>
+        <w:rPr>
+          <w:b/>
+          <w:bCs/>
+        </w:rPr>
+        <w:t>Programming Language</w:t>
+      </w:r>
+      <w:r>
+        <w:t>:</w:t>
+      </w:r>
+    </w:p>
+    <w:p>
+      <w:pPr>
+        <w:numPr>
+          <w:ilvl w:val="1"/>
+          <w:numId w:val="11"/>
+        </w:numPr>
+      </w:pPr>
+      <w:r>
+        <w:t>C++: For implementing core logic, data structures, and algorithms.</w:t>
+      </w:r>
+    </w:p>
+    <w:p>
+      <w:pPr>
+        <w:numPr>
+          <w:ilvl w:val="0"/>
+          <w:numId w:val="11"/>
+        </w:numPr>
+      </w:pPr>
+      <w:r>
+        <w:rPr>
+          <w:b/>
+          <w:bCs/>
+        </w:rPr>
+        <w:t>Data Storage</w:t>
+      </w:r>
+      <w:r>
+        <w:t>:</w:t>
+      </w:r>
+    </w:p>
+    <w:p>
+      <w:pPr>
+        <w:numPr>
+          <w:ilvl w:val="1"/>
+          <w:numId w:val="11"/>
+        </w:numPr>
+      </w:pPr>
+      <w:r>
+        <w:t>Vectors: For storing predefined word datasets directly in memory.</w:t>
+      </w:r>
+    </w:p>
+    <w:p>
+      <w:pPr>
+        <w:numPr>
+          <w:ilvl w:val="0"/>
+          <w:numId w:val="11"/>
+        </w:numPr>
+      </w:pPr>
+      <w:r>
+        <w:rPr>
+          <w:b/>
+          <w:bCs/>
+        </w:rPr>
+        <w:t>GUI Framework</w:t>
+      </w:r>
+      <w:r>
+        <w:t>:</w:t>
+      </w:r>
+    </w:p>
+    <w:p>
+      <w:pPr>
+        <w:numPr>
+          <w:ilvl w:val="1"/>
+          <w:numId w:val="11"/>
+        </w:numPr>
+      </w:pPr>
+      <w:r>
+        <w:t>Qt: To build a responsive and intuitive interface.</w:t>
+      </w:r>
+    </w:p>
+    <w:p>
+      <w:r>
+        <w:lastRenderedPageBreak/>
+        <w:pict w14:anchorId="63ED46AC">
+          <v:rect id="_x0000_i1110" style="width:0;height:1.5pt" o:hralign="center" o:hrstd="t" o:hr="t" fillcolor="#a0a0a0" stroked="f"/>
+        </w:pict>
+      </w:r>
+    </w:p>
+    <w:p>
+      <w:pPr>
+        <w:rPr>
+          <w:b/>
+          <w:bCs/>
+        </w:rPr>
+      </w:pPr>
+      <w:r>
+        <w:rPr>
+          <w:b/>
+          <w:bCs/>
+        </w:rPr>
+        <w:t>Data Structures Utilized</w:t>
+      </w:r>
+    </w:p>
+    <w:p>
+      <w:pPr>
+        <w:numPr>
+          <w:ilvl w:val="0"/>
+          <w:numId w:val="12"/>
+        </w:numPr>
+      </w:pPr>
+      <w:r>
+        <w:rPr>
+          <w:b/>
+          <w:bCs/>
+        </w:rPr>
+        <w:t>Trie (Prefix Tree)</w:t>
+      </w:r>
+      <w:r>
+        <w:t>:</w:t>
+      </w:r>
+    </w:p>
+    <w:p>
+      <w:pPr>
+        <w:numPr>
+          <w:ilvl w:val="1"/>
+          <w:numId w:val="12"/>
+        </w:numPr>
+      </w:pPr>
+      <w:r>
+        <w:rPr>
+          <w:b/>
+          <w:bCs/>
+        </w:rPr>
+        <w:t>Purpose</w:t>
+      </w:r>
+      <w:r>
+        <w:t>: Efficient storage and lookup of words based on their prefixes.</w:t>
+      </w:r>
+    </w:p>
+    <w:p>
+      <w:pPr>
+        <w:numPr>
+          <w:ilvl w:val="1"/>
+          <w:numId w:val="12"/>
+        </w:numPr>
+      </w:pPr>
+      <w:r>
+        <w:rPr>
+          <w:b/>
+          <w:bCs/>
+        </w:rPr>
+        <w:t>Reason for Use</w:t>
+      </w:r>
+      <w:r>
+        <w:t xml:space="preserve">: Provides O(k) complexity for prefix searches, where </w:t>
       </w:r>
       <w:r>
         <w:rPr>
           <w:i/>
           <w:iCs/>
         </w:rPr>
-        <w:t>Dynamic Word Suggestion System</w:t>
-      </w:r>
-      <w:r>
-        <w:t xml:space="preserve"> is a cutting-edge application designed to enhance user experience by providing real-time word suggestions as users type into a search bar. Built using C++, MySQL, and the Qt framework, the system integrates advanced data structures like Tries, Hash Tables, and Bloom Filters to ensure optimal performance. This project aims to provide a scalable and efficient solution for handling large datasets while maintaining a responsive graphical interface for users.</w:t>
-      </w:r>
-    </w:p>
-    <w:p>
-      <w:r>
-        <w:pict w14:anchorId="4371BC79">
-          <v:rect id="_x0000_i1091" style="width:0;height:1.5pt" o:hralign="center" o:hrstd="t" o:hr="t" fillcolor="#a0a0a0" stroked="f"/>
+        <w:t>k</w:t>
+      </w:r>
+      <w:r>
+        <w:t xml:space="preserve"> is the prefix length. This ensures fast suggestions as the user types.</w:t>
+      </w:r>
+    </w:p>
+    <w:p>
+      <w:pPr>
+        <w:numPr>
+          <w:ilvl w:val="1"/>
+          <w:numId w:val="12"/>
+        </w:numPr>
+      </w:pPr>
+      <w:r>
+        <w:rPr>
+          <w:b/>
+          <w:bCs/>
+        </w:rPr>
+        <w:t>Consequence Without It</w:t>
+      </w:r>
+      <w:r>
+        <w:t>: Without a Trie, the system would rely on linear searches through the vector, significantly increasing response times for large datasets.</w:t>
+      </w:r>
+    </w:p>
+    <w:p>
+      <w:pPr>
+        <w:numPr>
+          <w:ilvl w:val="0"/>
+          <w:numId w:val="12"/>
+        </w:numPr>
+      </w:pPr>
+      <w:r>
+        <w:rPr>
+          <w:b/>
+          <w:bCs/>
+        </w:rPr>
+        <w:t>Hash Table (Hash Set)</w:t>
+      </w:r>
+      <w:r>
+        <w:t>:</w:t>
+      </w:r>
+    </w:p>
+    <w:p>
+      <w:pPr>
+        <w:numPr>
+          <w:ilvl w:val="1"/>
+          <w:numId w:val="12"/>
+        </w:numPr>
+      </w:pPr>
+      <w:r>
+        <w:rPr>
+          <w:b/>
+          <w:bCs/>
+        </w:rPr>
+        <w:t>Purpose</w:t>
+      </w:r>
+      <w:r>
+        <w:t>: Quick validation of word existence.</w:t>
+      </w:r>
+    </w:p>
+    <w:p>
+      <w:pPr>
+        <w:numPr>
+          <w:ilvl w:val="1"/>
+          <w:numId w:val="12"/>
+        </w:numPr>
+      </w:pPr>
+      <w:r>
+        <w:rPr>
+          <w:b/>
+          <w:bCs/>
+        </w:rPr>
+        <w:t>Reason for Use</w:t>
+      </w:r>
+      <w:r>
+        <w:t xml:space="preserve">: Hash tables allow </w:t>
+      </w:r>
+      <w:proofErr w:type="gramStart"/>
+      <w:r>
+        <w:t>O(</w:t>
+      </w:r>
+      <w:proofErr w:type="gramEnd"/>
+      <w:r>
+        <w:t>1) average time complexity for exact word lookups.</w:t>
+      </w:r>
+    </w:p>
+    <w:p>
+      <w:pPr>
+        <w:numPr>
+          <w:ilvl w:val="1"/>
+          <w:numId w:val="12"/>
+        </w:numPr>
+      </w:pPr>
+      <w:r>
+        <w:rPr>
+          <w:b/>
+          <w:bCs/>
+        </w:rPr>
+        <w:t>Consequence Without It</w:t>
+      </w:r>
+      <w:r>
+        <w:t>: Validating word existence would require linear searches, degrading performance for large datasets.</w:t>
+      </w:r>
+    </w:p>
+    <w:p>
+      <w:pPr>
+        <w:numPr>
+          <w:ilvl w:val="0"/>
+          <w:numId w:val="12"/>
+        </w:numPr>
+      </w:pPr>
+      <w:r>
+        <w:rPr>
+          <w:b/>
+          <w:bCs/>
+        </w:rPr>
+        <w:t>Bloom Filter (Optional)</w:t>
+      </w:r>
+      <w:r>
+        <w:t>:</w:t>
+      </w:r>
+    </w:p>
+    <w:p>
+      <w:pPr>
+        <w:numPr>
+          <w:ilvl w:val="1"/>
+          <w:numId w:val="12"/>
+        </w:numPr>
+      </w:pPr>
+      <w:r>
+        <w:rPr>
+          <w:b/>
+          <w:bCs/>
+        </w:rPr>
+        <w:t>Purpose</w:t>
+      </w:r>
+      <w:r>
+        <w:t>: Memory-efficient probabilistic testing of word existence.</w:t>
+      </w:r>
+    </w:p>
+    <w:p>
+      <w:pPr>
+        <w:numPr>
+          <w:ilvl w:val="1"/>
+          <w:numId w:val="12"/>
+        </w:numPr>
+      </w:pPr>
+      <w:r>
+        <w:rPr>
+          <w:b/>
+          <w:bCs/>
+        </w:rPr>
+        <w:t>Reason for Use</w:t>
+      </w:r>
+      <w:r>
+        <w:t>: Reduces redundant checks by quickly identifying if a word might exist in the dataset.</w:t>
+      </w:r>
+    </w:p>
+    <w:p>
+      <w:pPr>
+        <w:numPr>
+          <w:ilvl w:val="1"/>
+          <w:numId w:val="12"/>
+        </w:numPr>
+      </w:pPr>
+      <w:r>
+        <w:rPr>
+          <w:b/>
+          <w:bCs/>
+        </w:rPr>
+        <w:t>Consequence Without It</w:t>
+      </w:r>
+      <w:r>
+        <w:t>: Increased resource consumption due to additional lookups.</w:t>
+      </w:r>
+    </w:p>
+    <w:p>
+      <w:r>
+        <w:pict w14:anchorId="20BD1AFD">
+          <v:rect id="_x0000_i1111" style="width:0;height:1.5pt" o:hralign="center" o:hrstd="t" o:hr="t" fillcolor="#a0a0a0" stroked="f"/>
         </w:pict>
       </w:r>
     </w:p>
@@ -66,106 +646,154 @@
           <w:b/>
           <w:bCs/>
         </w:rPr>
-        <w:t>Objective</w:t>
-      </w:r>
-    </w:p>
-    <w:p>
-      <w:r>
-        <w:t>The primary objective of this project is to design and implement a system that offers:</w:t>
+        <w:t>Vector-Based Word Storage</w:t>
+      </w:r>
+    </w:p>
+    <w:p>
+      <w:r>
+        <w:t>Each vector will store predefined words categorized by their starting alphabet. For instance:</w:t>
       </w:r>
     </w:p>
     <w:p>
       <w:pPr>
         <w:numPr>
           <w:ilvl w:val="0"/>
-          <w:numId w:val="1"/>
-        </w:numPr>
-      </w:pPr>
-      <w:r>
-        <w:rPr>
-          <w:b/>
-          <w:bCs/>
-        </w:rPr>
-        <w:t>Real-time word suggestions</w:t>
-      </w:r>
-      <w:r>
-        <w:t xml:space="preserve"> to assist users with completing partially typed queries.</w:t>
+          <w:numId w:val="13"/>
+        </w:numPr>
+        <w:jc w:val="left"/>
+      </w:pPr>
+      <w:r>
+        <w:rPr>
+          <w:rFonts w:ascii="Consolas" w:hAnsi="Consolas"/>
+          <w:b/>
+          <w:bCs/>
+          <w:highlight w:val="yellow"/>
+        </w:rPr>
+        <w:t xml:space="preserve">vector&lt;string&gt; </w:t>
+      </w:r>
+      <w:proofErr w:type="spellStart"/>
+      <w:r>
+        <w:rPr>
+          <w:rFonts w:ascii="Consolas" w:hAnsi="Consolas"/>
+          <w:b/>
+          <w:bCs/>
+          <w:highlight w:val="yellow"/>
+        </w:rPr>
+        <w:t>a_words</w:t>
+      </w:r>
+      <w:proofErr w:type="spellEnd"/>
+      <w:r>
+        <w:t xml:space="preserve"> will store all words starting with 'A'.</w:t>
       </w:r>
     </w:p>
     <w:p>
       <w:pPr>
         <w:numPr>
           <w:ilvl w:val="0"/>
-          <w:numId w:val="1"/>
-        </w:numPr>
-      </w:pPr>
-      <w:r>
-        <w:rPr>
-          <w:b/>
-          <w:bCs/>
-        </w:rPr>
-        <w:t>Efficient lookups</w:t>
-      </w:r>
-      <w:r>
-        <w:t xml:space="preserve"> using optimized data structures to handle large datasets with minimal delay.</w:t>
+          <w:numId w:val="13"/>
+        </w:numPr>
+        <w:jc w:val="left"/>
+      </w:pPr>
+      <w:r>
+        <w:rPr>
+          <w:rFonts w:ascii="Consolas" w:hAnsi="Consolas"/>
+          <w:b/>
+          <w:bCs/>
+          <w:highlight w:val="yellow"/>
+        </w:rPr>
+        <w:t xml:space="preserve">vector&lt;string&gt; </w:t>
+      </w:r>
+      <w:proofErr w:type="spellStart"/>
+      <w:r>
+        <w:rPr>
+          <w:rFonts w:ascii="Consolas" w:hAnsi="Consolas"/>
+          <w:b/>
+          <w:bCs/>
+          <w:highlight w:val="yellow"/>
+        </w:rPr>
+        <w:t>b_words</w:t>
+      </w:r>
+      <w:proofErr w:type="spellEnd"/>
+      <w:r>
+        <w:t xml:space="preserve"> will store all words starting with 'B', and so on.</w:t>
+      </w:r>
+      <w:r>
+        <w:br/>
+        <w:t xml:space="preserve">This organization will minimize the search space, allowing faster prefix matching and retrieval when </w:t>
+      </w:r>
+      <w:proofErr w:type="gramStart"/>
+      <w:r>
+        <w:t>paired</w:t>
+      </w:r>
+      <w:proofErr w:type="gramEnd"/>
+      <w:r>
+        <w:t xml:space="preserve"> with the Trie structure.</w:t>
+      </w:r>
+    </w:p>
+    <w:p>
+      <w:r>
+        <w:pict w14:anchorId="11C121F9">
+          <v:rect id="_x0000_i1112" style="width:0;height:1.5pt" o:hralign="center" o:hrstd="t" o:hr="t" fillcolor="#a0a0a0" stroked="f"/>
+        </w:pict>
+      </w:r>
+    </w:p>
+    <w:p>
+      <w:pPr>
+        <w:rPr>
+          <w:b/>
+          <w:bCs/>
+        </w:rPr>
+      </w:pPr>
+      <w:r>
+        <w:rPr>
+          <w:b/>
+          <w:bCs/>
+        </w:rPr>
+        <w:t>System Features</w:t>
       </w:r>
     </w:p>
     <w:p>
       <w:pPr>
         <w:numPr>
           <w:ilvl w:val="0"/>
-          <w:numId w:val="1"/>
-        </w:numPr>
-      </w:pPr>
-      <w:r>
-        <w:t xml:space="preserve">A </w:t>
-      </w:r>
-      <w:r>
-        <w:rPr>
-          <w:b/>
-          <w:bCs/>
-        </w:rPr>
-        <w:t>scalable and user-friendly interface</w:t>
-      </w:r>
-      <w:r>
-        <w:t xml:space="preserve"> for both personal and enterprise use.</w:t>
-      </w:r>
-    </w:p>
-    <w:p>
-      <w:r>
-        <w:pict w14:anchorId="7D584B50">
-          <v:rect id="_x0000_i1092" style="width:0;height:1.5pt" o:hralign="center" o:hrstd="t" o:hr="t" fillcolor="#a0a0a0" stroked="f"/>
-        </w:pict>
-      </w:r>
-    </w:p>
-    <w:p>
-      <w:pPr>
-        <w:rPr>
-          <w:b/>
-          <w:bCs/>
-        </w:rPr>
-      </w:pPr>
-      <w:r>
-        <w:rPr>
-          <w:b/>
-          <w:bCs/>
-        </w:rPr>
-        <w:t>Project Scope</w:t>
+          <w:numId w:val="14"/>
+        </w:numPr>
+      </w:pPr>
+      <w:r>
+        <w:rPr>
+          <w:b/>
+          <w:bCs/>
+        </w:rPr>
+        <w:t>Search Bar with Real-Time Suggestions</w:t>
+      </w:r>
+      <w:r>
+        <w:t>:</w:t>
+      </w:r>
+    </w:p>
+    <w:p>
+      <w:pPr>
+        <w:numPr>
+          <w:ilvl w:val="1"/>
+          <w:numId w:val="14"/>
+        </w:numPr>
+      </w:pPr>
+      <w:r>
+        <w:t>Displays suggestions dynamically as the user types.</w:t>
       </w:r>
     </w:p>
     <w:p>
       <w:pPr>
         <w:numPr>
           <w:ilvl w:val="0"/>
-          <w:numId w:val="2"/>
-        </w:numPr>
-      </w:pPr>
-      <w:r>
-        <w:rPr>
-          <w:b/>
-          <w:bCs/>
-        </w:rPr>
-        <w:t>Core Functionalities</w:t>
+          <w:numId w:val="14"/>
+        </w:numPr>
+      </w:pPr>
+      <w:r>
+        <w:rPr>
+          <w:b/>
+          <w:bCs/>
+        </w:rPr>
+        <w:t>In-Memory Word Storage</w:t>
       </w:r>
       <w:r>
         <w:t>:</w:t>
@@ -175,760 +803,76 @@
       <w:pPr>
         <w:numPr>
           <w:ilvl w:val="1"/>
-          <w:numId w:val="2"/>
-        </w:numPr>
-      </w:pPr>
-      <w:r>
-        <w:t>Typing suggestions based on prefixes.</w:t>
+          <w:numId w:val="14"/>
+        </w:numPr>
+      </w:pPr>
+      <w:r>
+        <w:t>Uses vectors for efficient management and retrieval of predefined words.</w:t>
+      </w:r>
+    </w:p>
+    <w:p>
+      <w:pPr>
+        <w:numPr>
+          <w:ilvl w:val="0"/>
+          <w:numId w:val="14"/>
+        </w:numPr>
+      </w:pPr>
+      <w:r>
+        <w:rPr>
+          <w:b/>
+          <w:bCs/>
+        </w:rPr>
+        <w:t>Interactive GUI</w:t>
+      </w:r>
+      <w:r>
+        <w:t>:</w:t>
       </w:r>
     </w:p>
     <w:p>
       <w:pPr>
         <w:numPr>
           <w:ilvl w:val="1"/>
-          <w:numId w:val="2"/>
-        </w:numPr>
-      </w:pPr>
-      <w:r>
-        <w:t>Efficient database integration for storing large dictionaries.</w:t>
+          <w:numId w:val="14"/>
+        </w:numPr>
+      </w:pPr>
+      <w:r>
+        <w:t>Built using Qt for seamless user experience.</w:t>
+      </w:r>
+    </w:p>
+    <w:p>
+      <w:pPr>
+        <w:numPr>
+          <w:ilvl w:val="0"/>
+          <w:numId w:val="14"/>
+        </w:numPr>
+      </w:pPr>
+      <w:r>
+        <w:rPr>
+          <w:b/>
+          <w:bCs/>
+        </w:rPr>
+        <w:t>Scalability</w:t>
+      </w:r>
+      <w:r>
+        <w:t>:</w:t>
       </w:r>
     </w:p>
     <w:p>
       <w:pPr>
         <w:numPr>
           <w:ilvl w:val="1"/>
-          <w:numId w:val="2"/>
-        </w:numPr>
-      </w:pPr>
-      <w:r>
-        <w:t>Real-time interaction with a graphical user interface.</w:t>
-      </w:r>
-    </w:p>
-    <w:p>
-      <w:pPr>
-        <w:numPr>
-          <w:ilvl w:val="0"/>
-          <w:numId w:val="2"/>
-        </w:numPr>
-      </w:pPr>
-      <w:r>
-        <w:rPr>
-          <w:b/>
-          <w:bCs/>
-        </w:rPr>
-        <w:t>Key Features</w:t>
-      </w:r>
-      <w:r>
-        <w:t>:</w:t>
-      </w:r>
-    </w:p>
-    <w:p>
-      <w:pPr>
-        <w:numPr>
-          <w:ilvl w:val="1"/>
-          <w:numId w:val="2"/>
-        </w:numPr>
-      </w:pPr>
-      <w:r>
-        <w:t>Interactive dropdown menus for dynamic suggestions.</w:t>
-      </w:r>
-    </w:p>
-    <w:p>
-      <w:pPr>
-        <w:numPr>
-          <w:ilvl w:val="1"/>
-          <w:numId w:val="2"/>
-        </w:numPr>
-      </w:pPr>
-      <w:r>
-        <w:t>Scalability to handle millions of words.</w:t>
-      </w:r>
-    </w:p>
-    <w:p>
-      <w:pPr>
-        <w:numPr>
-          <w:ilvl w:val="1"/>
-          <w:numId w:val="2"/>
-        </w:numPr>
-      </w:pPr>
-      <w:r>
-        <w:t>Extensibility for multiple languages or specialized dictionaries.</w:t>
-      </w:r>
-    </w:p>
-    <w:p>
-      <w:pPr>
-        <w:numPr>
-          <w:ilvl w:val="0"/>
-          <w:numId w:val="2"/>
-        </w:numPr>
-      </w:pPr>
-      <w:r>
-        <w:rPr>
-          <w:b/>
-          <w:bCs/>
-        </w:rPr>
-        <w:t>Constraints</w:t>
-      </w:r>
-      <w:r>
-        <w:t>:</w:t>
-      </w:r>
-    </w:p>
-    <w:p>
-      <w:pPr>
-        <w:numPr>
-          <w:ilvl w:val="1"/>
-          <w:numId w:val="2"/>
-        </w:numPr>
-      </w:pPr>
-      <w:r>
-        <w:t xml:space="preserve">Completion within </w:t>
-      </w:r>
-      <w:r>
-        <w:rPr>
-          <w:b/>
-          <w:bCs/>
-        </w:rPr>
-        <w:t>14 days</w:t>
-      </w:r>
-      <w:r>
-        <w:t>.</w:t>
-      </w:r>
-    </w:p>
-    <w:p>
-      <w:pPr>
-        <w:numPr>
-          <w:ilvl w:val="1"/>
-          <w:numId w:val="2"/>
-        </w:numPr>
-      </w:pPr>
-      <w:r>
-        <w:t>The solution must be memory-efficient and computationally optimized.</w:t>
-      </w:r>
-    </w:p>
-    <w:p>
-      <w:r>
-        <w:pict w14:anchorId="3F4E48B4">
-          <v:rect id="_x0000_i1093" style="width:0;height:1.5pt" o:hralign="center" o:hrstd="t" o:hr="t" fillcolor="#a0a0a0" stroked="f"/>
-        </w:pict>
-      </w:r>
-    </w:p>
-    <w:p>
-      <w:pPr>
-        <w:rPr>
-          <w:b/>
-          <w:bCs/>
-        </w:rPr>
-      </w:pPr>
-      <w:r>
-        <w:rPr>
-          <w:b/>
-          <w:bCs/>
-        </w:rPr>
-        <w:t>Technology Stack</w:t>
-      </w:r>
-    </w:p>
-    <w:p>
-      <w:pPr>
-        <w:numPr>
-          <w:ilvl w:val="0"/>
-          <w:numId w:val="3"/>
-        </w:numPr>
-      </w:pPr>
-      <w:r>
-        <w:rPr>
-          <w:b/>
-          <w:bCs/>
-        </w:rPr>
-        <w:t>Programming Language</w:t>
-      </w:r>
-      <w:r>
-        <w:t>:</w:t>
-      </w:r>
-    </w:p>
-    <w:p>
-      <w:pPr>
-        <w:numPr>
-          <w:ilvl w:val="1"/>
-          <w:numId w:val="3"/>
-        </w:numPr>
-      </w:pPr>
-      <w:r>
-        <w:rPr>
-          <w:b/>
-          <w:bCs/>
-        </w:rPr>
-        <w:t>C++</w:t>
-      </w:r>
-      <w:r>
-        <w:t>: For implementing core logic, data structures, and algorithms.</w:t>
-      </w:r>
-    </w:p>
-    <w:p>
-      <w:pPr>
-        <w:numPr>
-          <w:ilvl w:val="0"/>
-          <w:numId w:val="3"/>
-        </w:numPr>
-      </w:pPr>
-      <w:r>
-        <w:rPr>
-          <w:b/>
-          <w:bCs/>
-        </w:rPr>
-        <w:t>Database</w:t>
-      </w:r>
-      <w:r>
-        <w:t>:</w:t>
-      </w:r>
-    </w:p>
-    <w:p>
-      <w:pPr>
-        <w:numPr>
-          <w:ilvl w:val="1"/>
-          <w:numId w:val="3"/>
-        </w:numPr>
-      </w:pPr>
-      <w:r>
-        <w:rPr>
-          <w:b/>
-          <w:bCs/>
-        </w:rPr>
-        <w:t>MySQL</w:t>
-      </w:r>
-      <w:r>
-        <w:t>: For storing and retrieving word datasets.</w:t>
-      </w:r>
-    </w:p>
-    <w:p>
-      <w:pPr>
-        <w:numPr>
-          <w:ilvl w:val="0"/>
-          <w:numId w:val="3"/>
-        </w:numPr>
-      </w:pPr>
-      <w:r>
-        <w:rPr>
-          <w:b/>
-          <w:bCs/>
-        </w:rPr>
-        <w:t>GUI Framework</w:t>
-      </w:r>
-      <w:r>
-        <w:t>:</w:t>
-      </w:r>
-    </w:p>
-    <w:p>
-      <w:pPr>
-        <w:numPr>
-          <w:ilvl w:val="1"/>
-          <w:numId w:val="3"/>
-        </w:numPr>
-      </w:pPr>
-      <w:r>
-        <w:rPr>
-          <w:b/>
-          <w:bCs/>
-        </w:rPr>
-        <w:t>Qt</w:t>
-      </w:r>
-      <w:r>
-        <w:t>: To build a responsive and intuitive interface.</w:t>
-      </w:r>
-    </w:p>
-    <w:p>
+          <w:numId w:val="14"/>
+        </w:numPr>
+      </w:pPr>
       <w:r>
         <w:lastRenderedPageBreak/>
-        <w:pict w14:anchorId="3947F8FC">
-          <v:rect id="_x0000_i1094" style="width:0;height:1.5pt" o:hralign="center" o:hrstd="t" o:hr="t" fillcolor="#a0a0a0" stroked="f"/>
-        </w:pict>
-      </w:r>
-    </w:p>
-    <w:p>
-      <w:pPr>
-        <w:rPr>
-          <w:b/>
-          <w:bCs/>
-        </w:rPr>
-      </w:pPr>
-      <w:r>
-        <w:rPr>
-          <w:b/>
-          <w:bCs/>
-        </w:rPr>
-        <w:t>Data Structures Utilized</w:t>
-      </w:r>
-    </w:p>
-    <w:p>
-      <w:pPr>
-        <w:numPr>
-          <w:ilvl w:val="0"/>
-          <w:numId w:val="4"/>
-        </w:numPr>
-      </w:pPr>
-      <w:r>
-        <w:rPr>
-          <w:b/>
-          <w:bCs/>
-        </w:rPr>
-        <w:t>Trie (Prefix Tree)</w:t>
-      </w:r>
-      <w:r>
-        <w:t>:</w:t>
-      </w:r>
-    </w:p>
-    <w:p>
-      <w:pPr>
-        <w:numPr>
-          <w:ilvl w:val="1"/>
-          <w:numId w:val="4"/>
-        </w:numPr>
-      </w:pPr>
-      <w:r>
-        <w:rPr>
-          <w:b/>
-          <w:bCs/>
-        </w:rPr>
-        <w:t>Purpose</w:t>
-      </w:r>
-      <w:r>
-        <w:t>: Efficient storage and lookup of words based on their prefixes.</w:t>
-      </w:r>
-    </w:p>
-    <w:p>
-      <w:pPr>
-        <w:numPr>
-          <w:ilvl w:val="1"/>
-          <w:numId w:val="4"/>
-        </w:numPr>
-      </w:pPr>
-      <w:r>
-        <w:rPr>
-          <w:b/>
-          <w:bCs/>
-        </w:rPr>
-        <w:t>Reason for Use</w:t>
-      </w:r>
-      <w:r>
-        <w:t xml:space="preserve">: Provides O(k) complexity for prefix searches, where </w:t>
-      </w:r>
-      <w:r>
-        <w:rPr>
-          <w:i/>
-          <w:iCs/>
-        </w:rPr>
-        <w:t>k</w:t>
-      </w:r>
-      <w:r>
-        <w:t xml:space="preserve"> is the prefix length. This ensures fast suggestions as the user types.</w:t>
-      </w:r>
-    </w:p>
-    <w:p>
-      <w:pPr>
-        <w:numPr>
-          <w:ilvl w:val="1"/>
-          <w:numId w:val="4"/>
-        </w:numPr>
-      </w:pPr>
-      <w:r>
-        <w:rPr>
-          <w:b/>
-          <w:bCs/>
-        </w:rPr>
-        <w:t>Consequence Without It</w:t>
-      </w:r>
-      <w:r>
-        <w:t>: Without a Trie, the system would rely solely on database queries, significantly increasing response times due to the linear or logarithmic complexities involved in fetching results.</w:t>
-      </w:r>
-    </w:p>
-    <w:p>
-      <w:pPr>
-        <w:numPr>
-          <w:ilvl w:val="0"/>
-          <w:numId w:val="4"/>
-        </w:numPr>
-      </w:pPr>
-      <w:r>
-        <w:rPr>
-          <w:b/>
-          <w:bCs/>
-        </w:rPr>
-        <w:t>Hash Table (Hash Set)</w:t>
-      </w:r>
-      <w:r>
-        <w:t>:</w:t>
-      </w:r>
-    </w:p>
-    <w:p>
-      <w:pPr>
-        <w:numPr>
-          <w:ilvl w:val="1"/>
-          <w:numId w:val="4"/>
-        </w:numPr>
-      </w:pPr>
-      <w:r>
-        <w:rPr>
-          <w:b/>
-          <w:bCs/>
-        </w:rPr>
-        <w:t>Purpose</w:t>
-      </w:r>
-      <w:r>
-        <w:t>: Quick validation of word existence.</w:t>
-      </w:r>
-    </w:p>
-    <w:p>
-      <w:pPr>
-        <w:numPr>
-          <w:ilvl w:val="1"/>
-          <w:numId w:val="4"/>
-        </w:numPr>
-      </w:pPr>
-      <w:r>
-        <w:rPr>
-          <w:b/>
-          <w:bCs/>
-        </w:rPr>
-        <w:t>Reason for Use</w:t>
-      </w:r>
-      <w:r>
-        <w:t>: Hash tables allow O(1) average time complexity for exact word lookups.</w:t>
-      </w:r>
-    </w:p>
-    <w:p>
-      <w:pPr>
-        <w:numPr>
-          <w:ilvl w:val="1"/>
-          <w:numId w:val="4"/>
-        </w:numPr>
-      </w:pPr>
-      <w:r>
-        <w:rPr>
-          <w:b/>
-          <w:bCs/>
-        </w:rPr>
-        <w:t>Consequence Without It</w:t>
-      </w:r>
-      <w:r>
-        <w:t>: Validating word existence would require linear searches, degrading performance for large datasets.</w:t>
-      </w:r>
-    </w:p>
-    <w:p>
-      <w:pPr>
-        <w:numPr>
-          <w:ilvl w:val="0"/>
-          <w:numId w:val="4"/>
-        </w:numPr>
-      </w:pPr>
-      <w:r>
-        <w:rPr>
-          <w:b/>
-          <w:bCs/>
-        </w:rPr>
-        <w:t>Bloom Filter</w:t>
-      </w:r>
-      <w:r>
-        <w:t xml:space="preserve"> (Optional):</w:t>
-      </w:r>
-    </w:p>
-    <w:p>
-      <w:pPr>
-        <w:numPr>
-          <w:ilvl w:val="1"/>
-          <w:numId w:val="4"/>
-        </w:numPr>
-      </w:pPr>
-      <w:r>
-        <w:rPr>
-          <w:b/>
-          <w:bCs/>
-        </w:rPr>
-        <w:t>Purpose</w:t>
-      </w:r>
-      <w:r>
-        <w:t>: Memory-efficient probabilistic testing of word existence.</w:t>
-      </w:r>
-    </w:p>
-    <w:p>
-      <w:pPr>
-        <w:numPr>
-          <w:ilvl w:val="1"/>
-          <w:numId w:val="4"/>
-        </w:numPr>
-      </w:pPr>
-      <w:r>
-        <w:rPr>
-          <w:b/>
-          <w:bCs/>
-        </w:rPr>
-        <w:t>Reason for Use</w:t>
-      </w:r>
-      <w:r>
-        <w:t>: Reduces the need for database queries by quickly identifying if a word might exist in the dataset.</w:t>
-      </w:r>
-    </w:p>
-    <w:p>
-      <w:pPr>
-        <w:numPr>
-          <w:ilvl w:val="1"/>
-          <w:numId w:val="4"/>
-        </w:numPr>
-      </w:pPr>
-      <w:r>
-        <w:rPr>
-          <w:b/>
-          <w:bCs/>
-        </w:rPr>
-        <w:t>Consequence Without It</w:t>
-      </w:r>
-      <w:r>
-        <w:t>: More database lookups would be needed, increasing latency and resource consumption.</w:t>
-      </w:r>
-    </w:p>
-    <w:p>
-      <w:r>
-        <w:pict w14:anchorId="19279BFD">
-          <v:rect id="_x0000_i1095" style="width:0;height:1.5pt" o:hralign="center" o:hrstd="t" o:hr="t" fillcolor="#a0a0a0" stroked="f"/>
-        </w:pict>
-      </w:r>
-    </w:p>
-    <w:p>
-      <w:pPr>
-        <w:rPr>
-          <w:b/>
-          <w:bCs/>
-        </w:rPr>
-      </w:pPr>
-      <w:r>
-        <w:rPr>
-          <w:b/>
-          <w:bCs/>
-        </w:rPr>
-        <w:t>Database Structure</w:t>
-      </w:r>
-    </w:p>
-    <w:p>
-      <w:pPr>
-        <w:numPr>
-          <w:ilvl w:val="0"/>
-          <w:numId w:val="5"/>
-        </w:numPr>
-      </w:pPr>
-      <w:r>
-        <w:rPr>
-          <w:b/>
-          <w:bCs/>
-        </w:rPr>
-        <w:t>Table Name</w:t>
-      </w:r>
-      <w:r>
-        <w:t>: words</w:t>
-      </w:r>
-    </w:p>
-    <w:p>
-      <w:pPr>
-        <w:numPr>
-          <w:ilvl w:val="0"/>
-          <w:numId w:val="5"/>
-        </w:numPr>
-      </w:pPr>
-      <w:r>
-        <w:rPr>
-          <w:b/>
-          <w:bCs/>
-        </w:rPr>
-        <w:t>Columns</w:t>
-      </w:r>
-      <w:r>
-        <w:t>:</w:t>
-      </w:r>
-    </w:p>
-    <w:p>
-      <w:pPr>
-        <w:numPr>
-          <w:ilvl w:val="1"/>
-          <w:numId w:val="5"/>
-        </w:numPr>
-      </w:pPr>
-      <w:r>
-        <w:t>id (Primary Key, INT): Unique identifier for each word.</w:t>
-      </w:r>
-    </w:p>
-    <w:p>
-      <w:pPr>
-        <w:numPr>
-          <w:ilvl w:val="1"/>
-          <w:numId w:val="5"/>
-        </w:numPr>
-      </w:pPr>
-      <w:r>
-        <w:t>word (VARCHAR): The word itself.</w:t>
-      </w:r>
-    </w:p>
-    <w:p>
-      <w:pPr>
-        <w:numPr>
-          <w:ilvl w:val="1"/>
-          <w:numId w:val="5"/>
-        </w:numPr>
-      </w:pPr>
-      <w:r>
-        <w:t>frequency (INT): Frequency of usage (optional, for ranking suggestions).</w:t>
-      </w:r>
-    </w:p>
-    <w:p>
-      <w:pPr>
-        <w:numPr>
-          <w:ilvl w:val="1"/>
-          <w:numId w:val="5"/>
-        </w:numPr>
-      </w:pPr>
-      <w:r>
-        <w:t>language (VARCHAR): Language of the word (for multi-language support).</w:t>
-      </w:r>
-    </w:p>
-    <w:p>
-      <w:r>
-        <w:pict w14:anchorId="1F97F47B">
-          <v:rect id="_x0000_i1096" style="width:0;height:1.5pt" o:hralign="center" o:hrstd="t" o:hr="t" fillcolor="#a0a0a0" stroked="f"/>
-        </w:pict>
-      </w:r>
-    </w:p>
-    <w:p>
-      <w:pPr>
-        <w:rPr>
-          <w:b/>
-          <w:bCs/>
-        </w:rPr>
-      </w:pPr>
-      <w:r>
-        <w:rPr>
-          <w:b/>
-          <w:bCs/>
-        </w:rPr>
-        <w:t>System Features</w:t>
-      </w:r>
-    </w:p>
-    <w:p>
-      <w:pPr>
-        <w:numPr>
-          <w:ilvl w:val="0"/>
-          <w:numId w:val="6"/>
-        </w:numPr>
-      </w:pPr>
-      <w:r>
-        <w:rPr>
-          <w:b/>
-          <w:bCs/>
-        </w:rPr>
-        <w:t>Search Bar with Real-Time Suggestions</w:t>
-      </w:r>
-      <w:r>
-        <w:t>:</w:t>
-      </w:r>
-    </w:p>
-    <w:p>
-      <w:pPr>
-        <w:numPr>
-          <w:ilvl w:val="1"/>
-          <w:numId w:val="6"/>
-        </w:numPr>
-      </w:pPr>
-      <w:r>
-        <w:t>Displays suggestions dynamically as the user types.</w:t>
-      </w:r>
-    </w:p>
-    <w:p>
-      <w:pPr>
-        <w:numPr>
-          <w:ilvl w:val="0"/>
-          <w:numId w:val="6"/>
-        </w:numPr>
-      </w:pPr>
-      <w:r>
-        <w:rPr>
-          <w:b/>
-          <w:bCs/>
-        </w:rPr>
-        <w:t>Database Integration</w:t>
-      </w:r>
-      <w:r>
-        <w:t>:</w:t>
-      </w:r>
-    </w:p>
-    <w:p>
-      <w:pPr>
-        <w:numPr>
-          <w:ilvl w:val="1"/>
-          <w:numId w:val="6"/>
-        </w:numPr>
-      </w:pPr>
-      <w:r>
-        <w:t>Efficient fetching of words based on prefixes.</w:t>
-      </w:r>
-    </w:p>
-    <w:p>
-      <w:pPr>
-        <w:numPr>
-          <w:ilvl w:val="0"/>
-          <w:numId w:val="6"/>
-        </w:numPr>
-      </w:pPr>
-      <w:r>
-        <w:rPr>
-          <w:b/>
-          <w:bCs/>
-        </w:rPr>
-        <w:lastRenderedPageBreak/>
-        <w:t>Interactive GUI</w:t>
-      </w:r>
-      <w:r>
-        <w:t>:</w:t>
-      </w:r>
-    </w:p>
-    <w:p>
-      <w:pPr>
-        <w:numPr>
-          <w:ilvl w:val="1"/>
-          <w:numId w:val="6"/>
-        </w:numPr>
-      </w:pPr>
-      <w:r>
-        <w:t>Built using Qt for seamless user experience.</w:t>
-      </w:r>
-    </w:p>
-    <w:p>
-      <w:pPr>
-        <w:numPr>
-          <w:ilvl w:val="0"/>
-          <w:numId w:val="6"/>
-        </w:numPr>
-      </w:pPr>
-      <w:r>
-        <w:rPr>
-          <w:b/>
-          <w:bCs/>
-        </w:rPr>
-        <w:t>Scalability</w:t>
-      </w:r>
-      <w:r>
-        <w:t>:</w:t>
-      </w:r>
-    </w:p>
-    <w:p>
-      <w:pPr>
-        <w:numPr>
-          <w:ilvl w:val="1"/>
-          <w:numId w:val="6"/>
-        </w:numPr>
-      </w:pPr>
-      <w:r>
         <w:t>Handles millions of words without performance degradation.</w:t>
       </w:r>
     </w:p>
     <w:p>
       <w:r>
-        <w:pict w14:anchorId="238AD5AC">
-          <v:rect id="_x0000_i1097" style="width:0;height:1.5pt" o:hralign="center" o:hrstd="t" o:hr="t" fillcolor="#a0a0a0" stroked="f"/>
+        <w:pict w14:anchorId="3940FA91">
+          <v:rect id="_x0000_i1113" style="width:0;height:1.5pt" o:hralign="center" o:hrstd="t" o:hr="t" fillcolor="#a0a0a0" stroked="f"/>
         </w:pict>
       </w:r>
     </w:p>
@@ -949,34 +893,27 @@
     </w:p>
     <w:tbl>
       <w:tblPr>
-        <w:tblW w:w="0" w:type="auto"/>
-        <w:tblCellSpacing w:w="15" w:type="dxa"/>
-        <w:tblCellMar>
-          <w:top w:w="15" w:type="dxa"/>
-          <w:left w:w="15" w:type="dxa"/>
-          <w:bottom w:w="15" w:type="dxa"/>
-          <w:right w:w="15" w:type="dxa"/>
-        </w:tblCellMar>
+        <w:tblStyle w:val="TableGridLight"/>
+        <w:tblW w:w="10412" w:type="dxa"/>
         <w:tblLook w:val="04A0" w:firstRow="1" w:lastRow="0" w:firstColumn="1" w:lastColumn="0" w:noHBand="0" w:noVBand="1"/>
       </w:tblPr>
       <w:tblGrid>
-        <w:gridCol w:w="636"/>
-        <w:gridCol w:w="3244"/>
-        <w:gridCol w:w="5612"/>
+        <w:gridCol w:w="839"/>
+        <w:gridCol w:w="3675"/>
+        <w:gridCol w:w="5898"/>
       </w:tblGrid>
       <w:tr>
         <w:trPr>
-          <w:tblHeader/>
-          <w:tblCellSpacing w:w="15" w:type="dxa"/>
+          <w:trHeight w:val="481"/>
         </w:trPr>
         <w:tc>
           <w:tcPr>
             <w:tcW w:w="0" w:type="auto"/>
-            <w:vAlign w:val="center"/>
             <w:hideMark/>
           </w:tcPr>
           <w:p>
             <w:pPr>
+              <w:spacing w:after="160" w:line="259" w:lineRule="auto"/>
               <w:rPr>
                 <w:b/>
                 <w:bCs/>
@@ -994,11 +931,11 @@
         <w:tc>
           <w:tcPr>
             <w:tcW w:w="0" w:type="auto"/>
-            <w:vAlign w:val="center"/>
             <w:hideMark/>
           </w:tcPr>
           <w:p>
             <w:pPr>
+              <w:spacing w:after="160" w:line="259" w:lineRule="auto"/>
               <w:rPr>
                 <w:b/>
                 <w:bCs/>
@@ -1016,11 +953,11 @@
         <w:tc>
           <w:tcPr>
             <w:tcW w:w="0" w:type="auto"/>
-            <w:vAlign w:val="center"/>
             <w:hideMark/>
           </w:tcPr>
           <w:p>
             <w:pPr>
+              <w:spacing w:after="160" w:line="259" w:lineRule="auto"/>
               <w:rPr>
                 <w:b/>
                 <w:bCs/>
@@ -1038,16 +975,27 @@
       </w:tr>
       <w:tr>
         <w:trPr>
-          <w:tblCellSpacing w:w="15" w:type="dxa"/>
+          <w:trHeight w:val="471"/>
         </w:trPr>
         <w:tc>
           <w:tcPr>
             <w:tcW w:w="0" w:type="auto"/>
-            <w:vAlign w:val="center"/>
             <w:hideMark/>
           </w:tcPr>
           <w:p>
-            <w:r>
+            <w:pPr>
+              <w:spacing w:after="160" w:line="259" w:lineRule="auto"/>
+              <w:jc w:val="center"/>
+              <w:rPr>
+                <w:b/>
+                <w:bCs/>
+              </w:rPr>
+            </w:pPr>
+            <w:r>
+              <w:rPr>
+                <w:b/>
+                <w:bCs/>
+              </w:rPr>
               <w:t>1-2</w:t>
             </w:r>
           </w:p>
@@ -1055,10 +1003,12 @@
         <w:tc>
           <w:tcPr>
             <w:tcW w:w="0" w:type="auto"/>
-            <w:vAlign w:val="center"/>
             <w:hideMark/>
           </w:tcPr>
           <w:p>
+            <w:pPr>
+              <w:spacing w:after="160" w:line="259" w:lineRule="auto"/>
+            </w:pPr>
             <w:r>
               <w:t>Requirement Analysis &amp; Design</w:t>
             </w:r>
@@ -1067,10 +1017,12 @@
         <w:tc>
           <w:tcPr>
             <w:tcW w:w="0" w:type="auto"/>
-            <w:vAlign w:val="center"/>
             <w:hideMark/>
           </w:tcPr>
           <w:p>
+            <w:pPr>
+              <w:spacing w:after="160" w:line="259" w:lineRule="auto"/>
+            </w:pPr>
             <w:r>
               <w:t>Finalize structure, data flow, and GUI wireframe.</w:t>
             </w:r>
@@ -1079,16 +1031,27 @@
       </w:tr>
       <w:tr>
         <w:trPr>
-          <w:tblCellSpacing w:w="15" w:type="dxa"/>
+          <w:trHeight w:val="481"/>
         </w:trPr>
         <w:tc>
           <w:tcPr>
             <w:tcW w:w="0" w:type="auto"/>
-            <w:vAlign w:val="center"/>
             <w:hideMark/>
           </w:tcPr>
           <w:p>
-            <w:r>
+            <w:pPr>
+              <w:spacing w:after="160" w:line="259" w:lineRule="auto"/>
+              <w:jc w:val="center"/>
+              <w:rPr>
+                <w:b/>
+                <w:bCs/>
+              </w:rPr>
+            </w:pPr>
+            <w:r>
+              <w:rPr>
+                <w:b/>
+                <w:bCs/>
+              </w:rPr>
               <w:t>3-5</w:t>
             </w:r>
           </w:p>
@@ -1096,10 +1059,12 @@
         <w:tc>
           <w:tcPr>
             <w:tcW w:w="0" w:type="auto"/>
-            <w:vAlign w:val="center"/>
             <w:hideMark/>
           </w:tcPr>
           <w:p>
+            <w:pPr>
+              <w:spacing w:after="160" w:line="259" w:lineRule="auto"/>
+            </w:pPr>
             <w:r>
               <w:t>Implement Core Classes</w:t>
             </w:r>
@@ -1108,10 +1073,12 @@
         <w:tc>
           <w:tcPr>
             <w:tcW w:w="0" w:type="auto"/>
-            <w:vAlign w:val="center"/>
             <w:hideMark/>
           </w:tcPr>
           <w:p>
+            <w:pPr>
+              <w:spacing w:after="160" w:line="259" w:lineRule="auto"/>
+            </w:pPr>
             <w:r>
               <w:t>Develop Trie, Hash Table, and optional Bloom Filter.</w:t>
             </w:r>
@@ -1120,16 +1087,27 @@
       </w:tr>
       <w:tr>
         <w:trPr>
-          <w:tblCellSpacing w:w="15" w:type="dxa"/>
+          <w:trHeight w:val="471"/>
         </w:trPr>
         <w:tc>
           <w:tcPr>
             <w:tcW w:w="0" w:type="auto"/>
-            <w:vAlign w:val="center"/>
             <w:hideMark/>
           </w:tcPr>
           <w:p>
-            <w:r>
+            <w:pPr>
+              <w:spacing w:after="160" w:line="259" w:lineRule="auto"/>
+              <w:jc w:val="center"/>
+              <w:rPr>
+                <w:b/>
+                <w:bCs/>
+              </w:rPr>
+            </w:pPr>
+            <w:r>
+              <w:rPr>
+                <w:b/>
+                <w:bCs/>
+              </w:rPr>
               <w:t>6-7</w:t>
             </w:r>
           </w:p>
@@ -1137,40 +1115,55 @@
         <w:tc>
           <w:tcPr>
             <w:tcW w:w="0" w:type="auto"/>
-            <w:vAlign w:val="center"/>
             <w:hideMark/>
           </w:tcPr>
           <w:p>
-            <w:r>
-              <w:t>Database Integration</w:t>
+            <w:pPr>
+              <w:spacing w:after="160" w:line="259" w:lineRule="auto"/>
+            </w:pPr>
+            <w:r>
+              <w:t>Word Storage Implementation</w:t>
             </w:r>
           </w:p>
         </w:tc>
         <w:tc>
           <w:tcPr>
             <w:tcW w:w="0" w:type="auto"/>
-            <w:vAlign w:val="center"/>
             <w:hideMark/>
           </w:tcPr>
           <w:p>
-            <w:r>
-              <w:t>Connect MySQL database and perform CRUD operations.</w:t>
+            <w:pPr>
+              <w:spacing w:after="160" w:line="259" w:lineRule="auto"/>
+            </w:pPr>
+            <w:r>
+              <w:t>Populate vectors with predefined word datasets.</w:t>
             </w:r>
           </w:p>
         </w:tc>
       </w:tr>
       <w:tr>
         <w:trPr>
-          <w:tblCellSpacing w:w="15" w:type="dxa"/>
+          <w:trHeight w:val="481"/>
         </w:trPr>
         <w:tc>
           <w:tcPr>
             <w:tcW w:w="0" w:type="auto"/>
-            <w:vAlign w:val="center"/>
             <w:hideMark/>
           </w:tcPr>
           <w:p>
-            <w:r>
+            <w:pPr>
+              <w:spacing w:after="160" w:line="259" w:lineRule="auto"/>
+              <w:jc w:val="center"/>
+              <w:rPr>
+                <w:b/>
+                <w:bCs/>
+              </w:rPr>
+            </w:pPr>
+            <w:r>
+              <w:rPr>
+                <w:b/>
+                <w:bCs/>
+              </w:rPr>
               <w:t>8-10</w:t>
             </w:r>
           </w:p>
@@ -1178,10 +1171,12 @@
         <w:tc>
           <w:tcPr>
             <w:tcW w:w="0" w:type="auto"/>
-            <w:vAlign w:val="center"/>
             <w:hideMark/>
           </w:tcPr>
           <w:p>
+            <w:pPr>
+              <w:spacing w:after="160" w:line="259" w:lineRule="auto"/>
+            </w:pPr>
             <w:r>
               <w:t>Develop GUI</w:t>
             </w:r>
@@ -1190,10 +1185,12 @@
         <w:tc>
           <w:tcPr>
             <w:tcW w:w="0" w:type="auto"/>
-            <w:vAlign w:val="center"/>
             <w:hideMark/>
           </w:tcPr>
           <w:p>
+            <w:pPr>
+              <w:spacing w:after="160" w:line="259" w:lineRule="auto"/>
+            </w:pPr>
             <w:r>
               <w:t>Build an interactive search bar and dropdown.</w:t>
             </w:r>
@@ -1202,16 +1199,27 @@
       </w:tr>
       <w:tr>
         <w:trPr>
-          <w:tblCellSpacing w:w="15" w:type="dxa"/>
+          <w:trHeight w:val="481"/>
         </w:trPr>
         <w:tc>
           <w:tcPr>
             <w:tcW w:w="0" w:type="auto"/>
-            <w:vAlign w:val="center"/>
             <w:hideMark/>
           </w:tcPr>
           <w:p>
-            <w:r>
+            <w:pPr>
+              <w:spacing w:after="160" w:line="259" w:lineRule="auto"/>
+              <w:jc w:val="center"/>
+              <w:rPr>
+                <w:b/>
+                <w:bCs/>
+              </w:rPr>
+            </w:pPr>
+            <w:r>
+              <w:rPr>
+                <w:b/>
+                <w:bCs/>
+              </w:rPr>
               <w:t>11-12</w:t>
             </w:r>
           </w:p>
@@ -1219,10 +1227,12 @@
         <w:tc>
           <w:tcPr>
             <w:tcW w:w="0" w:type="auto"/>
-            <w:vAlign w:val="center"/>
             <w:hideMark/>
           </w:tcPr>
           <w:p>
+            <w:pPr>
+              <w:spacing w:after="160" w:line="259" w:lineRule="auto"/>
+            </w:pPr>
             <w:r>
               <w:t>Integration and Testing</w:t>
             </w:r>
@@ -1231,10 +1241,12 @@
         <w:tc>
           <w:tcPr>
             <w:tcW w:w="0" w:type="auto"/>
-            <w:vAlign w:val="center"/>
             <w:hideMark/>
           </w:tcPr>
           <w:p>
+            <w:pPr>
+              <w:spacing w:after="160" w:line="259" w:lineRule="auto"/>
+            </w:pPr>
             <w:r>
               <w:t>Integrate components and perform functional testing.</w:t>
             </w:r>
@@ -1243,16 +1255,27 @@
       </w:tr>
       <w:tr>
         <w:trPr>
-          <w:tblCellSpacing w:w="15" w:type="dxa"/>
+          <w:trHeight w:val="471"/>
         </w:trPr>
         <w:tc>
           <w:tcPr>
             <w:tcW w:w="0" w:type="auto"/>
-            <w:vAlign w:val="center"/>
             <w:hideMark/>
           </w:tcPr>
           <w:p>
-            <w:r>
+            <w:pPr>
+              <w:spacing w:after="160" w:line="259" w:lineRule="auto"/>
+              <w:jc w:val="center"/>
+              <w:rPr>
+                <w:b/>
+                <w:bCs/>
+              </w:rPr>
+            </w:pPr>
+            <w:r>
+              <w:rPr>
+                <w:b/>
+                <w:bCs/>
+              </w:rPr>
               <w:t>13</w:t>
             </w:r>
           </w:p>
@@ -1260,10 +1283,12 @@
         <w:tc>
           <w:tcPr>
             <w:tcW w:w="0" w:type="auto"/>
-            <w:vAlign w:val="center"/>
             <w:hideMark/>
           </w:tcPr>
           <w:p>
+            <w:pPr>
+              <w:spacing w:after="160" w:line="259" w:lineRule="auto"/>
+            </w:pPr>
             <w:r>
               <w:t>Optimization</w:t>
             </w:r>
@@ -1272,10 +1297,12 @@
         <w:tc>
           <w:tcPr>
             <w:tcW w:w="0" w:type="auto"/>
-            <w:vAlign w:val="center"/>
             <w:hideMark/>
           </w:tcPr>
           <w:p>
+            <w:pPr>
+              <w:spacing w:after="160" w:line="259" w:lineRule="auto"/>
+            </w:pPr>
             <w:r>
               <w:t>Enhance efficiency and optimize memory usage.</w:t>
             </w:r>
@@ -1284,16 +1311,27 @@
       </w:tr>
       <w:tr>
         <w:trPr>
-          <w:tblCellSpacing w:w="15" w:type="dxa"/>
+          <w:trHeight w:val="481"/>
         </w:trPr>
         <w:tc>
           <w:tcPr>
             <w:tcW w:w="0" w:type="auto"/>
-            <w:vAlign w:val="center"/>
             <w:hideMark/>
           </w:tcPr>
           <w:p>
-            <w:r>
+            <w:pPr>
+              <w:spacing w:after="160" w:line="259" w:lineRule="auto"/>
+              <w:jc w:val="center"/>
+              <w:rPr>
+                <w:b/>
+                <w:bCs/>
+              </w:rPr>
+            </w:pPr>
+            <w:r>
+              <w:rPr>
+                <w:b/>
+                <w:bCs/>
+              </w:rPr>
               <w:t>14</w:t>
             </w:r>
           </w:p>
@@ -1301,10 +1339,12 @@
         <w:tc>
           <w:tcPr>
             <w:tcW w:w="0" w:type="auto"/>
-            <w:vAlign w:val="center"/>
             <w:hideMark/>
           </w:tcPr>
           <w:p>
+            <w:pPr>
+              <w:spacing w:after="160" w:line="259" w:lineRule="auto"/>
+            </w:pPr>
             <w:r>
               <w:t>Final Testing and Documentation</w:t>
             </w:r>
@@ -1313,10 +1353,12 @@
         <w:tc>
           <w:tcPr>
             <w:tcW w:w="0" w:type="auto"/>
-            <w:vAlign w:val="center"/>
             <w:hideMark/>
           </w:tcPr>
           <w:p>
+            <w:pPr>
+              <w:spacing w:after="160" w:line="259" w:lineRule="auto"/>
+            </w:pPr>
             <w:r>
               <w:t>Conduct final testing and prepare documentation.</w:t>
             </w:r>
@@ -1326,8 +1368,8 @@
     </w:tbl>
     <w:p>
       <w:r>
-        <w:pict w14:anchorId="2033E9CC">
-          <v:rect id="_x0000_i1098" style="width:0;height:1.5pt" o:hralign="center" o:hrstd="t" o:hr="t" fillcolor="#a0a0a0" stroked="f"/>
+        <w:pict w14:anchorId="0CD94D7E">
+          <v:rect id="_x0000_i1114" style="width:0;height:1.5pt" o:hralign="center" o:hrstd="t" o:hr="t" fillcolor="#a0a0a0" stroked="f"/>
         </w:pict>
       </w:r>
     </w:p>
@@ -1363,15 +1405,15 @@
     </w:p>
     <w:tbl>
       <w:tblPr>
-        <w:tblStyle w:val="TableGrid"/>
+        <w:tblStyle w:val="TableGridLight"/>
         <w:tblW w:w="0" w:type="auto"/>
         <w:tblLook w:val="04A0" w:firstRow="1" w:lastRow="0" w:firstColumn="1" w:lastColumn="0" w:noHBand="0" w:noVBand="1"/>
       </w:tblPr>
       <w:tblGrid>
-        <w:gridCol w:w="2040"/>
-        <w:gridCol w:w="3038"/>
-        <w:gridCol w:w="3143"/>
-        <w:gridCol w:w="2235"/>
+        <w:gridCol w:w="1668"/>
+        <w:gridCol w:w="2526"/>
+        <w:gridCol w:w="3659"/>
+        <w:gridCol w:w="2603"/>
       </w:tblGrid>
       <w:tr>
         <w:tc>
@@ -1473,17 +1515,21 @@
             <w:pPr>
               <w:spacing w:after="160" w:line="259" w:lineRule="auto"/>
               <w:rPr>
+                <w:rFonts w:ascii="Consolas" w:hAnsi="Consolas"/>
                 <w:b/>
                 <w:bCs/>
               </w:rPr>
             </w:pPr>
-            <w:r>
-              <w:rPr>
+            <w:proofErr w:type="spellStart"/>
+            <w:r>
+              <w:rPr>
+                <w:rFonts w:ascii="Consolas" w:hAnsi="Consolas"/>
                 <w:b/>
                 <w:bCs/>
               </w:rPr>
               <w:t>TrieNode</w:t>
             </w:r>
+            <w:proofErr w:type="spellEnd"/>
           </w:p>
         </w:tc>
         <w:tc>
@@ -1494,9 +1540,10 @@
           <w:p>
             <w:pPr>
               <w:spacing w:after="160" w:line="259" w:lineRule="auto"/>
+              <w:jc w:val="left"/>
             </w:pPr>
             <w:r>
-              <w:t>Represents a node in the Trie structure.</w:t>
+              <w:t>Represents a node in the Trie</w:t>
             </w:r>
           </w:p>
         </w:tc>
@@ -1508,9 +1555,24 @@
           <w:p>
             <w:pPr>
               <w:spacing w:after="160" w:line="259" w:lineRule="auto"/>
+              <w:jc w:val="left"/>
+              <w:rPr>
+                <w:rFonts w:ascii="Consolas" w:hAnsi="Consolas"/>
+              </w:rPr>
             </w:pPr>
-            <w:r>
-              <w:t>is_end_of_word, children</w:t>
+            <w:proofErr w:type="spellStart"/>
+            <w:r>
+              <w:rPr>
+                <w:rFonts w:ascii="Consolas" w:hAnsi="Consolas"/>
+              </w:rPr>
+              <w:t>is_end_of_word</w:t>
+            </w:r>
+            <w:proofErr w:type="spellEnd"/>
+            <w:r>
+              <w:rPr>
+                <w:rFonts w:ascii="Consolas" w:hAnsi="Consolas"/>
+              </w:rPr>
+              <w:t>, children</w:t>
             </w:r>
           </w:p>
         </w:tc>
@@ -1522,8 +1584,15 @@
           <w:p>
             <w:pPr>
               <w:spacing w:after="160" w:line="259" w:lineRule="auto"/>
+              <w:jc w:val="left"/>
+              <w:rPr>
+                <w:rFonts w:ascii="Consolas" w:hAnsi="Consolas"/>
+              </w:rPr>
             </w:pPr>
             <w:r>
+              <w:rPr>
+                <w:rFonts w:ascii="Consolas" w:hAnsi="Consolas"/>
+              </w:rPr>
               <w:t>None</w:t>
             </w:r>
           </w:p>
@@ -1539,12 +1608,14 @@
             <w:pPr>
               <w:spacing w:after="160" w:line="259" w:lineRule="auto"/>
               <w:rPr>
+                <w:rFonts w:ascii="Consolas" w:hAnsi="Consolas"/>
                 <w:b/>
                 <w:bCs/>
               </w:rPr>
             </w:pPr>
             <w:r>
               <w:rPr>
+                <w:rFonts w:ascii="Consolas" w:hAnsi="Consolas"/>
                 <w:b/>
                 <w:bCs/>
               </w:rPr>
@@ -1560,6 +1631,7 @@
           <w:p>
             <w:pPr>
               <w:spacing w:after="160" w:line="259" w:lineRule="auto"/>
+              <w:jc w:val="left"/>
             </w:pPr>
             <w:r>
               <w:t>Stores words and supports prefix-based searches.</w:t>
@@ -1574,9 +1646,52 @@
           <w:p>
             <w:pPr>
               <w:spacing w:after="160" w:line="259" w:lineRule="auto"/>
+              <w:jc w:val="left"/>
+              <w:rPr>
+                <w:rFonts w:ascii="Consolas" w:hAnsi="Consolas"/>
+              </w:rPr>
             </w:pPr>
-            <w:r>
-              <w:t>insert_word(), search_prefix()</w:t>
+            <w:proofErr w:type="spellStart"/>
+            <w:r>
+              <w:rPr>
+                <w:rFonts w:ascii="Consolas" w:hAnsi="Consolas"/>
+              </w:rPr>
+              <w:t>insert_</w:t>
+            </w:r>
+            <w:proofErr w:type="gramStart"/>
+            <w:r>
+              <w:rPr>
+                <w:rFonts w:ascii="Consolas" w:hAnsi="Consolas"/>
+              </w:rPr>
+              <w:t>word</w:t>
+            </w:r>
+            <w:proofErr w:type="spellEnd"/>
+            <w:r>
+              <w:rPr>
+                <w:rFonts w:ascii="Consolas" w:hAnsi="Consolas"/>
+              </w:rPr>
+              <w:t>(</w:t>
+            </w:r>
+            <w:proofErr w:type="gramEnd"/>
+            <w:r>
+              <w:rPr>
+                <w:rFonts w:ascii="Consolas" w:hAnsi="Consolas"/>
+              </w:rPr>
+              <w:t xml:space="preserve">), </w:t>
+            </w:r>
+            <w:proofErr w:type="spellStart"/>
+            <w:r>
+              <w:rPr>
+                <w:rFonts w:ascii="Consolas" w:hAnsi="Consolas"/>
+              </w:rPr>
+              <w:t>search_prefix</w:t>
+            </w:r>
+            <w:proofErr w:type="spellEnd"/>
+            <w:r>
+              <w:rPr>
+                <w:rFonts w:ascii="Consolas" w:hAnsi="Consolas"/>
+              </w:rPr>
+              <w:t>()</w:t>
             </w:r>
           </w:p>
         </w:tc>
@@ -1588,8 +1703,15 @@
           <w:p>
             <w:pPr>
               <w:spacing w:after="160" w:line="259" w:lineRule="auto"/>
+              <w:jc w:val="left"/>
+              <w:rPr>
+                <w:rFonts w:ascii="Consolas" w:hAnsi="Consolas"/>
+              </w:rPr>
             </w:pPr>
             <w:r>
+              <w:rPr>
+                <w:rFonts w:ascii="Consolas" w:hAnsi="Consolas"/>
+              </w:rPr>
               <w:t>root (pointer to the root node)</w:t>
             </w:r>
           </w:p>
@@ -1605,17 +1727,21 @@
             <w:pPr>
               <w:spacing w:after="160" w:line="259" w:lineRule="auto"/>
               <w:rPr>
+                <w:rFonts w:ascii="Consolas" w:hAnsi="Consolas"/>
                 <w:b/>
                 <w:bCs/>
               </w:rPr>
             </w:pPr>
-            <w:r>
-              <w:rPr>
+            <w:proofErr w:type="spellStart"/>
+            <w:r>
+              <w:rPr>
+                <w:rFonts w:ascii="Consolas" w:hAnsi="Consolas"/>
                 <w:b/>
                 <w:bCs/>
               </w:rPr>
               <w:t>HashTable</w:t>
             </w:r>
+            <w:proofErr w:type="spellEnd"/>
           </w:p>
         </w:tc>
         <w:tc>
@@ -1626,6 +1752,7 @@
           <w:p>
             <w:pPr>
               <w:spacing w:after="160" w:line="259" w:lineRule="auto"/>
+              <w:jc w:val="left"/>
             </w:pPr>
             <w:r>
               <w:t>Handles quick word existence lookups.</w:t>
@@ -1640,9 +1767,52 @@
           <w:p>
             <w:pPr>
               <w:spacing w:after="160" w:line="259" w:lineRule="auto"/>
+              <w:jc w:val="left"/>
+              <w:rPr>
+                <w:rFonts w:ascii="Consolas" w:hAnsi="Consolas"/>
+              </w:rPr>
             </w:pPr>
-            <w:r>
-              <w:t>insert_word(), search_word()</w:t>
+            <w:proofErr w:type="spellStart"/>
+            <w:r>
+              <w:rPr>
+                <w:rFonts w:ascii="Consolas" w:hAnsi="Consolas"/>
+              </w:rPr>
+              <w:t>insert_</w:t>
+            </w:r>
+            <w:proofErr w:type="gramStart"/>
+            <w:r>
+              <w:rPr>
+                <w:rFonts w:ascii="Consolas" w:hAnsi="Consolas"/>
+              </w:rPr>
+              <w:t>word</w:t>
+            </w:r>
+            <w:proofErr w:type="spellEnd"/>
+            <w:r>
+              <w:rPr>
+                <w:rFonts w:ascii="Consolas" w:hAnsi="Consolas"/>
+              </w:rPr>
+              <w:t>(</w:t>
+            </w:r>
+            <w:proofErr w:type="gramEnd"/>
+            <w:r>
+              <w:rPr>
+                <w:rFonts w:ascii="Consolas" w:hAnsi="Consolas"/>
+              </w:rPr>
+              <w:t xml:space="preserve">), </w:t>
+            </w:r>
+            <w:proofErr w:type="spellStart"/>
+            <w:r>
+              <w:rPr>
+                <w:rFonts w:ascii="Consolas" w:hAnsi="Consolas"/>
+              </w:rPr>
+              <w:t>search_word</w:t>
+            </w:r>
+            <w:proofErr w:type="spellEnd"/>
+            <w:r>
+              <w:rPr>
+                <w:rFonts w:ascii="Consolas" w:hAnsi="Consolas"/>
+              </w:rPr>
+              <w:t>()</w:t>
             </w:r>
           </w:p>
         </w:tc>
@@ -1654,8 +1824,15 @@
           <w:p>
             <w:pPr>
               <w:spacing w:after="160" w:line="259" w:lineRule="auto"/>
+              <w:jc w:val="left"/>
+              <w:rPr>
+                <w:rFonts w:ascii="Consolas" w:hAnsi="Consolas"/>
+              </w:rPr>
             </w:pPr>
             <w:r>
+              <w:rPr>
+                <w:rFonts w:ascii="Consolas" w:hAnsi="Consolas"/>
+              </w:rPr>
               <w:t>table (array of buckets)</w:t>
             </w:r>
           </w:p>
@@ -1671,17 +1848,21 @@
             <w:pPr>
               <w:spacing w:after="160" w:line="259" w:lineRule="auto"/>
               <w:rPr>
+                <w:rFonts w:ascii="Consolas" w:hAnsi="Consolas"/>
                 <w:b/>
                 <w:bCs/>
               </w:rPr>
             </w:pPr>
-            <w:r>
-              <w:rPr>
+            <w:proofErr w:type="spellStart"/>
+            <w:r>
+              <w:rPr>
+                <w:rFonts w:ascii="Consolas" w:hAnsi="Consolas"/>
                 <w:b/>
                 <w:bCs/>
               </w:rPr>
               <w:t>BloomFilter</w:t>
             </w:r>
+            <w:proofErr w:type="spellEnd"/>
           </w:p>
         </w:tc>
         <w:tc>
@@ -1692,6 +1873,7 @@
           <w:p>
             <w:pPr>
               <w:spacing w:after="160" w:line="259" w:lineRule="auto"/>
+              <w:jc w:val="left"/>
             </w:pPr>
             <w:r>
               <w:t>(Optional) Memory-efficient membership testing.</w:t>
@@ -1706,9 +1888,52 @@
           <w:p>
             <w:pPr>
               <w:spacing w:after="160" w:line="259" w:lineRule="auto"/>
+              <w:jc w:val="left"/>
+              <w:rPr>
+                <w:rFonts w:ascii="Consolas" w:hAnsi="Consolas"/>
+              </w:rPr>
             </w:pPr>
-            <w:r>
-              <w:t>add_word(), check_word()</w:t>
+            <w:proofErr w:type="spellStart"/>
+            <w:r>
+              <w:rPr>
+                <w:rFonts w:ascii="Consolas" w:hAnsi="Consolas"/>
+              </w:rPr>
+              <w:t>add_</w:t>
+            </w:r>
+            <w:proofErr w:type="gramStart"/>
+            <w:r>
+              <w:rPr>
+                <w:rFonts w:ascii="Consolas" w:hAnsi="Consolas"/>
+              </w:rPr>
+              <w:t>word</w:t>
+            </w:r>
+            <w:proofErr w:type="spellEnd"/>
+            <w:r>
+              <w:rPr>
+                <w:rFonts w:ascii="Consolas" w:hAnsi="Consolas"/>
+              </w:rPr>
+              <w:t>(</w:t>
+            </w:r>
+            <w:proofErr w:type="gramEnd"/>
+            <w:r>
+              <w:rPr>
+                <w:rFonts w:ascii="Consolas" w:hAnsi="Consolas"/>
+              </w:rPr>
+              <w:t xml:space="preserve">), </w:t>
+            </w:r>
+            <w:proofErr w:type="spellStart"/>
+            <w:r>
+              <w:rPr>
+                <w:rFonts w:ascii="Consolas" w:hAnsi="Consolas"/>
+              </w:rPr>
+              <w:t>check_word</w:t>
+            </w:r>
+            <w:proofErr w:type="spellEnd"/>
+            <w:r>
+              <w:rPr>
+                <w:rFonts w:ascii="Consolas" w:hAnsi="Consolas"/>
+              </w:rPr>
+              <w:t>()</w:t>
             </w:r>
           </w:p>
         </w:tc>
@@ -1720,10 +1945,33 @@
           <w:p>
             <w:pPr>
               <w:spacing w:after="160" w:line="259" w:lineRule="auto"/>
+              <w:jc w:val="left"/>
+              <w:rPr>
+                <w:rFonts w:ascii="Consolas" w:hAnsi="Consolas"/>
+              </w:rPr>
             </w:pPr>
-            <w:r>
-              <w:t>bit_array, hash_functions</w:t>
-            </w:r>
+            <w:proofErr w:type="spellStart"/>
+            <w:r>
+              <w:rPr>
+                <w:rFonts w:ascii="Consolas" w:hAnsi="Consolas"/>
+              </w:rPr>
+              <w:t>bit_array</w:t>
+            </w:r>
+            <w:proofErr w:type="spellEnd"/>
+            <w:r>
+              <w:rPr>
+                <w:rFonts w:ascii="Consolas" w:hAnsi="Consolas"/>
+              </w:rPr>
+              <w:t xml:space="preserve">, </w:t>
+            </w:r>
+            <w:proofErr w:type="spellStart"/>
+            <w:r>
+              <w:rPr>
+                <w:rFonts w:ascii="Consolas" w:hAnsi="Consolas"/>
+              </w:rPr>
+              <w:t>hash_functions</w:t>
+            </w:r>
+            <w:proofErr w:type="spellEnd"/>
           </w:p>
         </w:tc>
       </w:tr>
@@ -1737,17 +1985,21 @@
             <w:pPr>
               <w:spacing w:after="160" w:line="259" w:lineRule="auto"/>
               <w:rPr>
+                <w:rFonts w:ascii="Consolas" w:hAnsi="Consolas"/>
                 <w:b/>
                 <w:bCs/>
               </w:rPr>
             </w:pPr>
-            <w:r>
-              <w:rPr>
+            <w:proofErr w:type="spellStart"/>
+            <w:r>
+              <w:rPr>
+                <w:rFonts w:ascii="Consolas" w:hAnsi="Consolas"/>
                 <w:b/>
                 <w:bCs/>
               </w:rPr>
-              <w:t>DatabaseManager</w:t>
-            </w:r>
+              <w:t>WordManager</w:t>
+            </w:r>
+            <w:proofErr w:type="spellEnd"/>
           </w:p>
         </w:tc>
         <w:tc>
@@ -1758,9 +2010,10 @@
           <w:p>
             <w:pPr>
               <w:spacing w:after="160" w:line="259" w:lineRule="auto"/>
+              <w:jc w:val="left"/>
             </w:pPr>
             <w:r>
-              <w:t>Manages interaction with the MySQL database.</w:t>
+              <w:t>Manages word storage using vectors.</w:t>
             </w:r>
           </w:p>
         </w:tc>
@@ -1772,9 +2025,52 @@
           <w:p>
             <w:pPr>
               <w:spacing w:after="160" w:line="259" w:lineRule="auto"/>
+              <w:jc w:val="left"/>
+              <w:rPr>
+                <w:rFonts w:ascii="Consolas" w:hAnsi="Consolas"/>
+              </w:rPr>
             </w:pPr>
-            <w:r>
-              <w:t>fetch_words(), update_word(), insert_word()</w:t>
+            <w:proofErr w:type="spellStart"/>
+            <w:r>
+              <w:rPr>
+                <w:rFonts w:ascii="Consolas" w:hAnsi="Consolas"/>
+              </w:rPr>
+              <w:t>add_</w:t>
+            </w:r>
+            <w:proofErr w:type="gramStart"/>
+            <w:r>
+              <w:rPr>
+                <w:rFonts w:ascii="Consolas" w:hAnsi="Consolas"/>
+              </w:rPr>
+              <w:t>word</w:t>
+            </w:r>
+            <w:proofErr w:type="spellEnd"/>
+            <w:r>
+              <w:rPr>
+                <w:rFonts w:ascii="Consolas" w:hAnsi="Consolas"/>
+              </w:rPr>
+              <w:t>(</w:t>
+            </w:r>
+            <w:proofErr w:type="gramEnd"/>
+            <w:r>
+              <w:rPr>
+                <w:rFonts w:ascii="Consolas" w:hAnsi="Consolas"/>
+              </w:rPr>
+              <w:t xml:space="preserve">), </w:t>
+            </w:r>
+            <w:proofErr w:type="spellStart"/>
+            <w:r>
+              <w:rPr>
+                <w:rFonts w:ascii="Consolas" w:hAnsi="Consolas"/>
+              </w:rPr>
+              <w:t>get_words</w:t>
+            </w:r>
+            <w:proofErr w:type="spellEnd"/>
+            <w:r>
+              <w:rPr>
+                <w:rFonts w:ascii="Consolas" w:hAnsi="Consolas"/>
+              </w:rPr>
+              <w:t>()</w:t>
             </w:r>
           </w:p>
         </w:tc>
@@ -1786,9 +2082,16 @@
           <w:p>
             <w:pPr>
               <w:spacing w:after="160" w:line="259" w:lineRule="auto"/>
+              <w:jc w:val="left"/>
+              <w:rPr>
+                <w:rFonts w:ascii="Consolas" w:hAnsi="Consolas"/>
+              </w:rPr>
             </w:pPr>
             <w:r>
-              <w:t>connection</w:t>
+              <w:rPr>
+                <w:rFonts w:ascii="Consolas" w:hAnsi="Consolas"/>
+              </w:rPr>
+              <w:t>vectors for each alphabet</w:t>
             </w:r>
           </w:p>
         </w:tc>
@@ -1803,17 +2106,21 @@
             <w:pPr>
               <w:spacing w:after="160" w:line="259" w:lineRule="auto"/>
               <w:rPr>
+                <w:rFonts w:ascii="Consolas" w:hAnsi="Consolas"/>
                 <w:b/>
                 <w:bCs/>
               </w:rPr>
             </w:pPr>
-            <w:r>
-              <w:rPr>
+            <w:proofErr w:type="spellStart"/>
+            <w:r>
+              <w:rPr>
+                <w:rFonts w:ascii="Consolas" w:hAnsi="Consolas"/>
                 <w:b/>
                 <w:bCs/>
               </w:rPr>
               <w:t>GUIManager</w:t>
             </w:r>
+            <w:proofErr w:type="spellEnd"/>
           </w:p>
         </w:tc>
         <w:tc>
@@ -1824,6 +2131,7 @@
           <w:p>
             <w:pPr>
               <w:spacing w:after="160" w:line="259" w:lineRule="auto"/>
+              <w:jc w:val="left"/>
             </w:pPr>
             <w:r>
               <w:t>Handles GUI interactions and integrates the search system.</w:t>
@@ -1838,9 +2146,52 @@
           <w:p>
             <w:pPr>
               <w:spacing w:after="160" w:line="259" w:lineRule="auto"/>
+              <w:jc w:val="left"/>
+              <w:rPr>
+                <w:rFonts w:ascii="Consolas" w:hAnsi="Consolas"/>
+              </w:rPr>
             </w:pPr>
-            <w:r>
-              <w:t>display_suggestions(), get_user_input()</w:t>
+            <w:proofErr w:type="spellStart"/>
+            <w:r>
+              <w:rPr>
+                <w:rFonts w:ascii="Consolas" w:hAnsi="Consolas"/>
+              </w:rPr>
+              <w:t>display_</w:t>
+            </w:r>
+            <w:proofErr w:type="gramStart"/>
+            <w:r>
+              <w:rPr>
+                <w:rFonts w:ascii="Consolas" w:hAnsi="Consolas"/>
+              </w:rPr>
+              <w:t>suggestions</w:t>
+            </w:r>
+            <w:proofErr w:type="spellEnd"/>
+            <w:r>
+              <w:rPr>
+                <w:rFonts w:ascii="Consolas" w:hAnsi="Consolas"/>
+              </w:rPr>
+              <w:t>(</w:t>
+            </w:r>
+            <w:proofErr w:type="gramEnd"/>
+            <w:r>
+              <w:rPr>
+                <w:rFonts w:ascii="Consolas" w:hAnsi="Consolas"/>
+              </w:rPr>
+              <w:t xml:space="preserve">), </w:t>
+            </w:r>
+            <w:proofErr w:type="spellStart"/>
+            <w:r>
+              <w:rPr>
+                <w:rFonts w:ascii="Consolas" w:hAnsi="Consolas"/>
+              </w:rPr>
+              <w:t>get_user_input</w:t>
+            </w:r>
+            <w:proofErr w:type="spellEnd"/>
+            <w:r>
+              <w:rPr>
+                <w:rFonts w:ascii="Consolas" w:hAnsi="Consolas"/>
+              </w:rPr>
+              <w:t>()</w:t>
             </w:r>
           </w:p>
         </w:tc>
@@ -1852,18 +2203,27 @@
           <w:p>
             <w:pPr>
               <w:spacing w:after="160" w:line="259" w:lineRule="auto"/>
+              <w:jc w:val="left"/>
+              <w:rPr>
+                <w:rFonts w:ascii="Consolas" w:hAnsi="Consolas"/>
+              </w:rPr>
             </w:pPr>
-            <w:r>
+            <w:proofErr w:type="spellStart"/>
+            <w:r>
+              <w:rPr>
+                <w:rFonts w:ascii="Consolas" w:hAnsi="Consolas"/>
+              </w:rPr>
               <w:t>ui_elements</w:t>
             </w:r>
+            <w:proofErr w:type="spellEnd"/>
           </w:p>
         </w:tc>
       </w:tr>
     </w:tbl>
     <w:p>
       <w:r>
-        <w:pict w14:anchorId="029D0770">
-          <v:rect id="_x0000_i1099" style="width:0;height:1.5pt" o:hralign="center" o:hrstd="t" o:hr="t" fillcolor="#a0a0a0" stroked="f"/>
+        <w:pict w14:anchorId="077E92D3">
+          <v:rect id="_x0000_i1115" style="width:0;height:1.5pt" o:hralign="center" o:hrstd="t" o:hr="t" fillcolor="#a0a0a0" stroked="f"/>
         </w:pict>
       </w:r>
     </w:p>
@@ -1874,45 +2234,87 @@
           <w:bCs/>
         </w:rPr>
       </w:pPr>
-    </w:p>
-    <w:p>
-      <w:pPr>
-        <w:rPr>
-          <w:b/>
-          <w:bCs/>
-        </w:rPr>
-      </w:pPr>
-    </w:p>
-    <w:p>
-      <w:pPr>
-        <w:rPr>
-          <w:b/>
-          <w:bCs/>
-        </w:rPr>
-      </w:pPr>
-      <w:r>
-        <w:rPr>
-          <w:b/>
-          <w:bCs/>
-        </w:rPr>
+      <w:r>
+        <w:rPr>
+          <w:b/>
+          <w:bCs/>
+        </w:rPr>
+        <w:t>Class Dependencies</w:t>
+      </w:r>
+    </w:p>
+    <w:p>
+      <w:pPr>
+        <w:numPr>
+          <w:ilvl w:val="0"/>
+          <w:numId w:val="15"/>
+        </w:numPr>
+      </w:pPr>
+      <w:r>
+        <w:rPr>
+          <w:b/>
+          <w:bCs/>
+        </w:rPr>
+        <w:t>Trie</w:t>
+      </w:r>
+      <w:r>
+        <w:t>:</w:t>
+      </w:r>
+    </w:p>
+    <w:p>
+      <w:pPr>
+        <w:numPr>
+          <w:ilvl w:val="1"/>
+          <w:numId w:val="15"/>
+        </w:numPr>
+      </w:pPr>
+      <w:r>
+        <w:t xml:space="preserve">Utilized for prefix-based lookups in </w:t>
+      </w:r>
+      <w:proofErr w:type="spellStart"/>
+      <w:r>
+        <w:t>GUIManager</w:t>
+      </w:r>
+      <w:proofErr w:type="spellEnd"/>
+      <w:r>
+        <w:t>.</w:t>
+      </w:r>
+    </w:p>
+    <w:p>
+      <w:pPr>
+        <w:numPr>
+          <w:ilvl w:val="1"/>
+          <w:numId w:val="15"/>
+        </w:numPr>
+      </w:pPr>
+      <w:r>
         <w:lastRenderedPageBreak/>
-        <w:t>Class Dependencies</w:t>
+        <w:t xml:space="preserve">Stores words fetched from the vectors managed by </w:t>
+      </w:r>
+      <w:proofErr w:type="spellStart"/>
+      <w:r>
+        <w:t>WordManager</w:t>
+      </w:r>
+      <w:proofErr w:type="spellEnd"/>
+      <w:r>
+        <w:t>.</w:t>
       </w:r>
     </w:p>
     <w:p>
       <w:pPr>
         <w:numPr>
           <w:ilvl w:val="0"/>
-          <w:numId w:val="7"/>
-        </w:numPr>
-      </w:pPr>
-      <w:r>
-        <w:rPr>
-          <w:b/>
-          <w:bCs/>
-        </w:rPr>
-        <w:t>Trie</w:t>
-      </w:r>
+          <w:numId w:val="15"/>
+        </w:numPr>
+      </w:pPr>
+      <w:proofErr w:type="spellStart"/>
+      <w:r>
+        <w:rPr>
+          <w:b/>
+          <w:bCs/>
+        </w:rPr>
+        <w:t>HashTable</w:t>
+      </w:r>
+      <w:proofErr w:type="spellEnd"/>
       <w:r>
         <w:t>:</w:t>
       </w:r>
@@ -1921,38 +2323,83 @@
       <w:pPr>
         <w:numPr>
           <w:ilvl w:val="1"/>
-          <w:numId w:val="7"/>
-        </w:numPr>
-      </w:pPr>
-      <w:r>
-        <w:t>Utilized for prefix-based lookups in GUIManager.</w:t>
+          <w:numId w:val="15"/>
+        </w:numPr>
+      </w:pPr>
+      <w:r>
+        <w:t xml:space="preserve">Used by </w:t>
+      </w:r>
+      <w:proofErr w:type="spellStart"/>
+      <w:r>
+        <w:t>WordManager</w:t>
+      </w:r>
+      <w:proofErr w:type="spellEnd"/>
+      <w:r>
+        <w:t xml:space="preserve"> for validating word existence before insertion.</w:t>
+      </w:r>
+    </w:p>
+    <w:p>
+      <w:pPr>
+        <w:numPr>
+          <w:ilvl w:val="0"/>
+          <w:numId w:val="15"/>
+        </w:numPr>
+      </w:pPr>
+      <w:proofErr w:type="spellStart"/>
+      <w:r>
+        <w:rPr>
+          <w:b/>
+          <w:bCs/>
+        </w:rPr>
+        <w:t>BloomFilter</w:t>
+      </w:r>
+      <w:proofErr w:type="spellEnd"/>
+      <w:r>
+        <w:rPr>
+          <w:b/>
+          <w:bCs/>
+        </w:rPr>
+        <w:t xml:space="preserve"> (Optional)</w:t>
+      </w:r>
+      <w:r>
+        <w:t>:</w:t>
       </w:r>
     </w:p>
     <w:p>
       <w:pPr>
         <w:numPr>
           <w:ilvl w:val="1"/>
-          <w:numId w:val="7"/>
-        </w:numPr>
-      </w:pPr>
-      <w:r>
-        <w:t>Stores words fetched from the database.</w:t>
+          <w:numId w:val="15"/>
+        </w:numPr>
+      </w:pPr>
+      <w:r>
+        <w:t xml:space="preserve">Used to pre-filter checks within </w:t>
+      </w:r>
+      <w:proofErr w:type="spellStart"/>
+      <w:r>
+        <w:t>WordManager</w:t>
+      </w:r>
+      <w:proofErr w:type="spellEnd"/>
+      <w:r>
+        <w:t>.</w:t>
       </w:r>
     </w:p>
     <w:p>
       <w:pPr>
         <w:numPr>
           <w:ilvl w:val="0"/>
-          <w:numId w:val="7"/>
-        </w:numPr>
-      </w:pPr>
-      <w:r>
-        <w:rPr>
-          <w:b/>
-          <w:bCs/>
-        </w:rPr>
-        <w:t>HashTable</w:t>
-      </w:r>
+          <w:numId w:val="15"/>
+        </w:numPr>
+      </w:pPr>
+      <w:proofErr w:type="spellStart"/>
+      <w:r>
+        <w:rPr>
+          <w:b/>
+          <w:bCs/>
+        </w:rPr>
+        <w:t>WordManager</w:t>
+      </w:r>
+      <w:proofErr w:type="spellEnd"/>
       <w:r>
         <w:t>:</w:t>
       </w:r>
@@ -1961,94 +2408,38 @@
       <w:pPr>
         <w:numPr>
           <w:ilvl w:val="1"/>
-          <w:numId w:val="7"/>
-        </w:numPr>
-      </w:pPr>
-      <w:r>
-        <w:t>Used by DatabaseManager for validating word existence before insertion.</w:t>
+          <w:numId w:val="15"/>
+        </w:numPr>
+      </w:pPr>
+      <w:r>
+        <w:t>Interfaces with vectors for in-memory storage and retrieval of word datasets.</w:t>
       </w:r>
     </w:p>
     <w:p>
       <w:pPr>
         <w:numPr>
           <w:ilvl w:val="0"/>
-          <w:numId w:val="7"/>
-        </w:numPr>
-      </w:pPr>
-      <w:r>
-        <w:rPr>
-          <w:b/>
-          <w:bCs/>
-        </w:rPr>
-        <w:t>BloomFilter</w:t>
-      </w:r>
-      <w:r>
-        <w:t xml:space="preserve"> (Optional):</w:t>
+          <w:numId w:val="15"/>
+        </w:numPr>
+      </w:pPr>
+      <w:proofErr w:type="spellStart"/>
+      <w:r>
+        <w:rPr>
+          <w:b/>
+          <w:bCs/>
+        </w:rPr>
+        <w:t>GUIManager</w:t>
+      </w:r>
+      <w:proofErr w:type="spellEnd"/>
+      <w:r>
+        <w:t>:</w:t>
       </w:r>
     </w:p>
     <w:p>
       <w:pPr>
         <w:numPr>
           <w:ilvl w:val="1"/>
-          <w:numId w:val="7"/>
-        </w:numPr>
-      </w:pPr>
-      <w:r>
-        <w:t>Used to pre-filter database queries in DatabaseManager.</w:t>
-      </w:r>
-    </w:p>
-    <w:p>
-      <w:pPr>
-        <w:numPr>
-          <w:ilvl w:val="0"/>
-          <w:numId w:val="7"/>
-        </w:numPr>
-      </w:pPr>
-      <w:r>
-        <w:rPr>
-          <w:b/>
-          <w:bCs/>
-        </w:rPr>
-        <w:t>DatabaseManager</w:t>
-      </w:r>
-      <w:r>
-        <w:t>:</w:t>
-      </w:r>
-    </w:p>
-    <w:p>
-      <w:pPr>
-        <w:numPr>
-          <w:ilvl w:val="1"/>
-          <w:numId w:val="7"/>
-        </w:numPr>
-      </w:pPr>
-      <w:r>
-        <w:t>Interfaces with the MySQL database for fetching and storing data.</w:t>
-      </w:r>
-    </w:p>
-    <w:p>
-      <w:pPr>
-        <w:numPr>
-          <w:ilvl w:val="0"/>
-          <w:numId w:val="7"/>
-        </w:numPr>
-      </w:pPr>
-      <w:r>
-        <w:rPr>
-          <w:b/>
-          <w:bCs/>
-        </w:rPr>
-        <w:t>GUIManager</w:t>
-      </w:r>
-      <w:r>
-        <w:t>:</w:t>
-      </w:r>
-    </w:p>
-    <w:p>
-      <w:pPr>
-        <w:numPr>
-          <w:ilvl w:val="1"/>
-          <w:numId w:val="7"/>
+          <w:numId w:val="15"/>
         </w:numPr>
       </w:pPr>
       <w:r>
@@ -2057,8 +2448,8 @@
     </w:p>
     <w:p>
       <w:r>
-        <w:pict w14:anchorId="5D32FC5F">
-          <v:rect id="_x0000_i1100" style="width:0;height:1.5pt" o:hralign="center" o:hrstd="t" o:hr="t" fillcolor="#a0a0a0" stroked="f"/>
+        <w:pict w14:anchorId="1DD35709">
+          <v:rect id="_x0000_i1116" style="width:0;height:1.5pt" o:hralign="center" o:hrstd="t" o:hr="t" fillcolor="#a0a0a0" stroked="f"/>
         </w:pict>
       </w:r>
     </w:p>
@@ -2074,258 +2465,12 @@
           <w:b/>
           <w:bCs/>
         </w:rPr>
-        <w:t>Why These Data Structures?</w:t>
-      </w:r>
-    </w:p>
-    <w:p>
-      <w:pPr>
-        <w:numPr>
-          <w:ilvl w:val="0"/>
-          <w:numId w:val="8"/>
-        </w:numPr>
-      </w:pPr>
-      <w:r>
-        <w:rPr>
-          <w:b/>
-          <w:bCs/>
-        </w:rPr>
-        <w:t>Trie</w:t>
-      </w:r>
-      <w:r>
-        <w:t>:</w:t>
-      </w:r>
-    </w:p>
-    <w:p>
-      <w:pPr>
-        <w:numPr>
-          <w:ilvl w:val="1"/>
-          <w:numId w:val="8"/>
-        </w:numPr>
-      </w:pPr>
-      <w:r>
-        <w:t>Efficient for prefix-based searches.</w:t>
-      </w:r>
-    </w:p>
-    <w:p>
-      <w:pPr>
-        <w:numPr>
-          <w:ilvl w:val="1"/>
-          <w:numId w:val="8"/>
-        </w:numPr>
-      </w:pPr>
-      <w:r>
-        <w:t>Ensures O(k) time complexity for lookup.</w:t>
-      </w:r>
-    </w:p>
-    <w:p>
-      <w:pPr>
-        <w:numPr>
-          <w:ilvl w:val="1"/>
-          <w:numId w:val="8"/>
-        </w:numPr>
-      </w:pPr>
-      <w:r>
-        <w:rPr>
-          <w:b/>
-          <w:bCs/>
-        </w:rPr>
-        <w:t>Alternative Consequences</w:t>
-      </w:r>
-      <w:r>
-        <w:t>: Linear search in the database for every keystroke would result in slower performance.</w:t>
-      </w:r>
-    </w:p>
-    <w:p>
-      <w:pPr>
-        <w:numPr>
-          <w:ilvl w:val="0"/>
-          <w:numId w:val="8"/>
-        </w:numPr>
-      </w:pPr>
-      <w:r>
-        <w:rPr>
-          <w:b/>
-          <w:bCs/>
-        </w:rPr>
-        <w:t>Hash Table</w:t>
-      </w:r>
-      <w:r>
-        <w:t>:</w:t>
-      </w:r>
-    </w:p>
-    <w:p>
-      <w:pPr>
-        <w:numPr>
-          <w:ilvl w:val="1"/>
-          <w:numId w:val="8"/>
-        </w:numPr>
-      </w:pPr>
-      <w:r>
-        <w:t>Provides O(1) average complexity for exact matches.</w:t>
-      </w:r>
-    </w:p>
-    <w:p>
-      <w:pPr>
-        <w:numPr>
-          <w:ilvl w:val="1"/>
-          <w:numId w:val="8"/>
-        </w:numPr>
-      </w:pPr>
-      <w:r>
-        <w:t>Prevents duplicate entries in the database.</w:t>
-      </w:r>
-    </w:p>
-    <w:p>
-      <w:pPr>
-        <w:numPr>
-          <w:ilvl w:val="1"/>
-          <w:numId w:val="8"/>
-        </w:numPr>
-      </w:pPr>
-      <w:r>
-        <w:rPr>
-          <w:b/>
-          <w:bCs/>
-        </w:rPr>
-        <w:t>Alternative Consequences</w:t>
-      </w:r>
-      <w:r>
-        <w:t>: Linear checks for duplicates would slow down the insertion process.</w:t>
-      </w:r>
-    </w:p>
-    <w:p>
-      <w:pPr>
-        <w:numPr>
-          <w:ilvl w:val="0"/>
-          <w:numId w:val="8"/>
-        </w:numPr>
-      </w:pPr>
-      <w:r>
-        <w:rPr>
-          <w:b/>
-          <w:bCs/>
-        </w:rPr>
-        <w:t>Bloom Filter</w:t>
-      </w:r>
-      <w:r>
-        <w:t xml:space="preserve"> (Optional):</w:t>
-      </w:r>
-    </w:p>
-    <w:p>
-      <w:pPr>
-        <w:numPr>
-          <w:ilvl w:val="1"/>
-          <w:numId w:val="8"/>
-        </w:numPr>
-      </w:pPr>
-      <w:r>
-        <w:t>Efficient for large datasets.</w:t>
-      </w:r>
-    </w:p>
-    <w:p>
-      <w:pPr>
-        <w:numPr>
-          <w:ilvl w:val="1"/>
-          <w:numId w:val="8"/>
-        </w:numPr>
-      </w:pPr>
-      <w:r>
-        <w:t>Avoids unnecessary database queries.</w:t>
-      </w:r>
-    </w:p>
-    <w:p>
-      <w:pPr>
-        <w:numPr>
-          <w:ilvl w:val="1"/>
-          <w:numId w:val="8"/>
-        </w:numPr>
-      </w:pPr>
-      <w:r>
-        <w:rPr>
-          <w:b/>
-          <w:bCs/>
-        </w:rPr>
-        <w:t>Alternative Consequences</w:t>
-      </w:r>
-      <w:r>
-        <w:t>: Increased resource consumption due to redundant queries.</w:t>
-      </w:r>
-    </w:p>
-    <w:p>
-      <w:r>
-        <w:pict w14:anchorId="0808BA8F">
-          <v:rect id="_x0000_i1101" style="width:0;height:1.5pt" o:hralign="center" o:hrstd="t" o:hr="t" fillcolor="#a0a0a0" stroked="f"/>
-        </w:pict>
-      </w:r>
-    </w:p>
-    <w:p>
-      <w:pPr>
-        <w:rPr>
-          <w:b/>
-          <w:bCs/>
-        </w:rPr>
-      </w:pPr>
-    </w:p>
-    <w:p>
-      <w:pPr>
-        <w:rPr>
-          <w:b/>
-          <w:bCs/>
-        </w:rPr>
-      </w:pPr>
-    </w:p>
-    <w:p>
-      <w:pPr>
-        <w:rPr>
-          <w:b/>
-          <w:bCs/>
-        </w:rPr>
-      </w:pPr>
-    </w:p>
-    <w:p>
-      <w:pPr>
-        <w:rPr>
-          <w:b/>
-          <w:bCs/>
-        </w:rPr>
-      </w:pPr>
-    </w:p>
-    <w:p>
-      <w:pPr>
-        <w:rPr>
-          <w:b/>
-          <w:bCs/>
-        </w:rPr>
-      </w:pPr>
-      <w:r>
-        <w:rPr>
-          <w:b/>
-          <w:bCs/>
-        </w:rPr>
-        <w:lastRenderedPageBreak/>
         <w:t>Conclusion</w:t>
       </w:r>
-      <w:r>
-        <w:rPr>
-          <w:b/>
-          <w:bCs/>
-        </w:rPr>
-        <w:t>:</w:t>
-      </w:r>
-    </w:p>
-    <w:p>
-      <w:r>
-        <w:t xml:space="preserve">The </w:t>
-      </w:r>
-      <w:r>
-        <w:rPr>
-          <w:i/>
-          <w:iCs/>
-        </w:rPr>
-        <w:t>Dynamic Word Suggestion System</w:t>
-      </w:r>
-      <w:r>
-        <w:t xml:space="preserve"> is a robust, scalable application designed for fast and accurate word suggestions. By leveraging advanced data structures and integrating them with a MySQL database, the system achieves optimal performance and scalability. The user-friendly GUI, coupled with efficient backend processing, ensures a seamless experience for users. With careful planning and structured development, this project will be completed within 14 days, providing a valuable tool for real-time word suggestions.</w:t>
+    </w:p>
+    <w:p>
+      <w:r>
+        <w:t>The Dynamic Word Suggestion System is a robust, scalable application designed for fast and accurate word suggestions. By leveraging advanced data structures and in-memory word storage using vectors, the system achieves optimal performance and scalability. The user-friendly GUI, coupled with efficient backend processing, ensures a seamless experience for users. With careful planning and structured development, this project will be completed within 14 days, providing a valuable tool for real-time word suggestions.</w:t>
       </w:r>
     </w:p>
     <w:p/>
@@ -2342,6 +2487,389 @@
 <file path=word/numbering.xml><?xml version="1.0" encoding="utf-8"?>
 <w:numbering xmlns:wpc="http://schemas.microsoft.com/office/word/2010/wordprocessingCanvas" xmlns:cx="http://schemas.microsoft.com/office/drawing/2014/chartex" xmlns:cx1="http://schemas.microsoft.com/office/drawing/2015/9/8/chartex" xmlns:cx2="http://schemas.microsoft.com/office/drawing/2015/10/21/chartex" xmlns:cx3="http://schemas.microsoft.com/office/drawing/2016/5/9/chartex" xmlns:cx4="http://schemas.microsoft.com/office/drawing/2016/5/10/chartex" xmlns:cx5="http://schemas.microsoft.com/office/drawing/2016/5/11/chartex" xmlns:cx6="http://schemas.microsoft.com/office/drawing/2016/5/12/chartex" xmlns:cx7="http://schemas.microsoft.com/office/drawing/2016/5/13/chartex" xmlns:cx8="http://schemas.microsoft.com/office/drawing/2016/5/14/chartex" xmlns:mc="http://schemas.openxmlformats.org/markup-compatibility/2006" xmlns:aink="http://schemas.microsoft.com/office/drawing/2016/ink" xmlns:am3d="http://schemas.microsoft.com/office/drawing/2017/model3d" xmlns:o="urn:schemas-microsoft-com:office:office" xmlns:oel="http://schemas.microsoft.com/office/2019/extlst" xmlns:r="http://schemas.openxmlformats.org/officeDocument/2006/relationships" xmlns:m="http://schemas.openxmlformats.org/officeDocument/2006/math" xmlns:v="urn:schemas-microsoft-com:vml" xmlns:wp14="http://schemas.microsoft.com/office/word/2010/wordprocessingDrawing" xmlns:wp="http://schemas.openxmlformats.org/drawingml/2006/wordprocessingDrawing" xmlns:w10="urn:schemas-microsoft-com:office:word" xmlns:w="http://schemas.openxmlformats.org/wordprocessingml/2006/main" xmlns:w14="http://schemas.microsoft.com/office/word/2010/wordml" xmlns:w15="http://schemas.microsoft.com/office/word/2012/wordml" xmlns:w16cex="http://schemas.microsoft.com/office/word/2018/wordml/cex" xmlns:w16cid="http://schemas.microsoft.com/office/word/2016/wordml/cid" xmlns:w16="http://schemas.microsoft.com/office/word/2018/wordml" xmlns:w16du="http://schemas.microsoft.com/office/word/2023/wordml/word16du" xmlns:w16sdtdh="http://schemas.microsoft.com/office/word/2020/wordml/sdtdatahash" xmlns:w16se="http://schemas.microsoft.com/office/word/2015/wordml/symex" xmlns:wpg="http://schemas.microsoft.com/office/word/2010/wordprocessingGroup" xmlns:wpi="http://schemas.microsoft.com/office/word/2010/wordprocessingInk" xmlns:wne="http://schemas.microsoft.com/office/word/2006/wordml" xmlns:wps="http://schemas.microsoft.com/office/word/2010/wordprocessingShape" mc:Ignorable="w14 w15 w16se w16cid w16 w16cex w16sdtdh w16du wp14">
   <w:abstractNum w:abstractNumId="0" w15:restartNumberingAfterBreak="0">
+    <w:nsid w:val="0422322E"/>
+    <w:multiLevelType w:val="multilevel"/>
+    <w:tmpl w:val="91D66CE6"/>
+    <w:lvl w:ilvl="0">
+      <w:start w:val="1"/>
+      <w:numFmt w:val="decimal"/>
+      <w:lvlText w:val="%1."/>
+      <w:lvlJc w:val="left"/>
+      <w:pPr>
+        <w:tabs>
+          <w:tab w:val="num" w:pos="720"/>
+        </w:tabs>
+        <w:ind w:left="720" w:hanging="360"/>
+      </w:pPr>
+    </w:lvl>
+    <w:lvl w:ilvl="1">
+      <w:start w:val="1"/>
+      <w:numFmt w:val="bullet"/>
+      <w:lvlText w:val="o"/>
+      <w:lvlJc w:val="left"/>
+      <w:pPr>
+        <w:tabs>
+          <w:tab w:val="num" w:pos="1440"/>
+        </w:tabs>
+        <w:ind w:left="1440" w:hanging="360"/>
+      </w:pPr>
+      <w:rPr>
+        <w:rFonts w:ascii="Courier New" w:hAnsi="Courier New" w:hint="default"/>
+        <w:sz w:val="20"/>
+      </w:rPr>
+    </w:lvl>
+    <w:lvl w:ilvl="2" w:tentative="1">
+      <w:start w:val="1"/>
+      <w:numFmt w:val="decimal"/>
+      <w:lvlText w:val="%3."/>
+      <w:lvlJc w:val="left"/>
+      <w:pPr>
+        <w:tabs>
+          <w:tab w:val="num" w:pos="2160"/>
+        </w:tabs>
+        <w:ind w:left="2160" w:hanging="360"/>
+      </w:pPr>
+    </w:lvl>
+    <w:lvl w:ilvl="3" w:tentative="1">
+      <w:start w:val="1"/>
+      <w:numFmt w:val="decimal"/>
+      <w:lvlText w:val="%4."/>
+      <w:lvlJc w:val="left"/>
+      <w:pPr>
+        <w:tabs>
+          <w:tab w:val="num" w:pos="2880"/>
+        </w:tabs>
+        <w:ind w:left="2880" w:hanging="360"/>
+      </w:pPr>
+    </w:lvl>
+    <w:lvl w:ilvl="4" w:tentative="1">
+      <w:start w:val="1"/>
+      <w:numFmt w:val="decimal"/>
+      <w:lvlText w:val="%5."/>
+      <w:lvlJc w:val="left"/>
+      <w:pPr>
+        <w:tabs>
+          <w:tab w:val="num" w:pos="3600"/>
+        </w:tabs>
+        <w:ind w:left="3600" w:hanging="360"/>
+      </w:pPr>
+    </w:lvl>
+    <w:lvl w:ilvl="5" w:tentative="1">
+      <w:start w:val="1"/>
+      <w:numFmt w:val="decimal"/>
+      <w:lvlText w:val="%6."/>
+      <w:lvlJc w:val="left"/>
+      <w:pPr>
+        <w:tabs>
+          <w:tab w:val="num" w:pos="4320"/>
+        </w:tabs>
+        <w:ind w:left="4320" w:hanging="360"/>
+      </w:pPr>
+    </w:lvl>
+    <w:lvl w:ilvl="6" w:tentative="1">
+      <w:start w:val="1"/>
+      <w:numFmt w:val="decimal"/>
+      <w:lvlText w:val="%7."/>
+      <w:lvlJc w:val="left"/>
+      <w:pPr>
+        <w:tabs>
+          <w:tab w:val="num" w:pos="5040"/>
+        </w:tabs>
+        <w:ind w:left="5040" w:hanging="360"/>
+      </w:pPr>
+    </w:lvl>
+    <w:lvl w:ilvl="7" w:tentative="1">
+      <w:start w:val="1"/>
+      <w:numFmt w:val="decimal"/>
+      <w:lvlText w:val="%8."/>
+      <w:lvlJc w:val="left"/>
+      <w:pPr>
+        <w:tabs>
+          <w:tab w:val="num" w:pos="5760"/>
+        </w:tabs>
+        <w:ind w:left="5760" w:hanging="360"/>
+      </w:pPr>
+    </w:lvl>
+    <w:lvl w:ilvl="8" w:tentative="1">
+      <w:start w:val="1"/>
+      <w:numFmt w:val="decimal"/>
+      <w:lvlText w:val="%9."/>
+      <w:lvlJc w:val="left"/>
+      <w:pPr>
+        <w:tabs>
+          <w:tab w:val="num" w:pos="6480"/>
+        </w:tabs>
+        <w:ind w:left="6480" w:hanging="360"/>
+      </w:pPr>
+    </w:lvl>
+  </w:abstractNum>
+  <w:abstractNum w:abstractNumId="1" w15:restartNumberingAfterBreak="0">
+    <w:nsid w:val="0C007E6A"/>
+    <w:multiLevelType w:val="multilevel"/>
+    <w:tmpl w:val="09D6AD24"/>
+    <w:lvl w:ilvl="0">
+      <w:start w:val="1"/>
+      <w:numFmt w:val="decimal"/>
+      <w:lvlText w:val="%1."/>
+      <w:lvlJc w:val="left"/>
+      <w:pPr>
+        <w:tabs>
+          <w:tab w:val="num" w:pos="720"/>
+        </w:tabs>
+        <w:ind w:left="720" w:hanging="360"/>
+      </w:pPr>
+    </w:lvl>
+    <w:lvl w:ilvl="1">
+      <w:start w:val="1"/>
+      <w:numFmt w:val="bullet"/>
+      <w:lvlText w:val="o"/>
+      <w:lvlJc w:val="left"/>
+      <w:pPr>
+        <w:tabs>
+          <w:tab w:val="num" w:pos="1440"/>
+        </w:tabs>
+        <w:ind w:left="1440" w:hanging="360"/>
+      </w:pPr>
+      <w:rPr>
+        <w:rFonts w:ascii="Courier New" w:hAnsi="Courier New" w:hint="default"/>
+        <w:sz w:val="20"/>
+      </w:rPr>
+    </w:lvl>
+    <w:lvl w:ilvl="2" w:tentative="1">
+      <w:start w:val="1"/>
+      <w:numFmt w:val="decimal"/>
+      <w:lvlText w:val="%3."/>
+      <w:lvlJc w:val="left"/>
+      <w:pPr>
+        <w:tabs>
+          <w:tab w:val="num" w:pos="2160"/>
+        </w:tabs>
+        <w:ind w:left="2160" w:hanging="360"/>
+      </w:pPr>
+    </w:lvl>
+    <w:lvl w:ilvl="3" w:tentative="1">
+      <w:start w:val="1"/>
+      <w:numFmt w:val="decimal"/>
+      <w:lvlText w:val="%4."/>
+      <w:lvlJc w:val="left"/>
+      <w:pPr>
+        <w:tabs>
+          <w:tab w:val="num" w:pos="2880"/>
+        </w:tabs>
+        <w:ind w:left="2880" w:hanging="360"/>
+      </w:pPr>
+    </w:lvl>
+    <w:lvl w:ilvl="4" w:tentative="1">
+      <w:start w:val="1"/>
+      <w:numFmt w:val="decimal"/>
+      <w:lvlText w:val="%5."/>
+      <w:lvlJc w:val="left"/>
+      <w:pPr>
+        <w:tabs>
+          <w:tab w:val="num" w:pos="3600"/>
+        </w:tabs>
+        <w:ind w:left="3600" w:hanging="360"/>
+      </w:pPr>
+    </w:lvl>
+    <w:lvl w:ilvl="5" w:tentative="1">
+      <w:start w:val="1"/>
+      <w:numFmt w:val="decimal"/>
+      <w:lvlText w:val="%6."/>
+      <w:lvlJc w:val="left"/>
+      <w:pPr>
+        <w:tabs>
+          <w:tab w:val="num" w:pos="4320"/>
+        </w:tabs>
+        <w:ind w:left="4320" w:hanging="360"/>
+      </w:pPr>
+    </w:lvl>
+    <w:lvl w:ilvl="6" w:tentative="1">
+      <w:start w:val="1"/>
+      <w:numFmt w:val="decimal"/>
+      <w:lvlText w:val="%7."/>
+      <w:lvlJc w:val="left"/>
+      <w:pPr>
+        <w:tabs>
+          <w:tab w:val="num" w:pos="5040"/>
+        </w:tabs>
+        <w:ind w:left="5040" w:hanging="360"/>
+      </w:pPr>
+    </w:lvl>
+    <w:lvl w:ilvl="7" w:tentative="1">
+      <w:start w:val="1"/>
+      <w:numFmt w:val="decimal"/>
+      <w:lvlText w:val="%8."/>
+      <w:lvlJc w:val="left"/>
+      <w:pPr>
+        <w:tabs>
+          <w:tab w:val="num" w:pos="5760"/>
+        </w:tabs>
+        <w:ind w:left="5760" w:hanging="360"/>
+      </w:pPr>
+    </w:lvl>
+    <w:lvl w:ilvl="8" w:tentative="1">
+      <w:start w:val="1"/>
+      <w:numFmt w:val="decimal"/>
+      <w:lvlText w:val="%9."/>
+      <w:lvlJc w:val="left"/>
+      <w:pPr>
+        <w:tabs>
+          <w:tab w:val="num" w:pos="6480"/>
+        </w:tabs>
+        <w:ind w:left="6480" w:hanging="360"/>
+      </w:pPr>
+    </w:lvl>
+  </w:abstractNum>
+  <w:abstractNum w:abstractNumId="2" w15:restartNumberingAfterBreak="0">
+    <w:nsid w:val="1301500C"/>
+    <w:multiLevelType w:val="multilevel"/>
+    <w:tmpl w:val="1F78AA02"/>
+    <w:lvl w:ilvl="0">
+      <w:start w:val="1"/>
+      <w:numFmt w:val="bullet"/>
+      <w:lvlText w:val=""/>
+      <w:lvlJc w:val="left"/>
+      <w:pPr>
+        <w:tabs>
+          <w:tab w:val="num" w:pos="720"/>
+        </w:tabs>
+        <w:ind w:left="720" w:hanging="360"/>
+      </w:pPr>
+      <w:rPr>
+        <w:rFonts w:ascii="Symbol" w:hAnsi="Symbol" w:hint="default"/>
+        <w:sz w:val="20"/>
+      </w:rPr>
+    </w:lvl>
+    <w:lvl w:ilvl="1" w:tentative="1">
+      <w:start w:val="1"/>
+      <w:numFmt w:val="bullet"/>
+      <w:lvlText w:val="o"/>
+      <w:lvlJc w:val="left"/>
+      <w:pPr>
+        <w:tabs>
+          <w:tab w:val="num" w:pos="1440"/>
+        </w:tabs>
+        <w:ind w:left="1440" w:hanging="360"/>
+      </w:pPr>
+      <w:rPr>
+        <w:rFonts w:ascii="Courier New" w:hAnsi="Courier New" w:hint="default"/>
+        <w:sz w:val="20"/>
+      </w:rPr>
+    </w:lvl>
+    <w:lvl w:ilvl="2" w:tentative="1">
+      <w:start w:val="1"/>
+      <w:numFmt w:val="bullet"/>
+      <w:lvlText w:val=""/>
+      <w:lvlJc w:val="left"/>
+      <w:pPr>
+        <w:tabs>
+          <w:tab w:val="num" w:pos="2160"/>
+        </w:tabs>
+        <w:ind w:left="2160" w:hanging="360"/>
+      </w:pPr>
+      <w:rPr>
+        <w:rFonts w:ascii="Wingdings" w:hAnsi="Wingdings" w:hint="default"/>
+        <w:sz w:val="20"/>
+      </w:rPr>
+    </w:lvl>
+    <w:lvl w:ilvl="3" w:tentative="1">
+      <w:start w:val="1"/>
+      <w:numFmt w:val="bullet"/>
+      <w:lvlText w:val=""/>
+      <w:lvlJc w:val="left"/>
+      <w:pPr>
+        <w:tabs>
+          <w:tab w:val="num" w:pos="2880"/>
+        </w:tabs>
+        <w:ind w:left="2880" w:hanging="360"/>
+      </w:pPr>
+      <w:rPr>
+        <w:rFonts w:ascii="Wingdings" w:hAnsi="Wingdings" w:hint="default"/>
+        <w:sz w:val="20"/>
+      </w:rPr>
+    </w:lvl>
+    <w:lvl w:ilvl="4" w:tentative="1">
+      <w:start w:val="1"/>
+      <w:numFmt w:val="bullet"/>
+      <w:lvlText w:val=""/>
+      <w:lvlJc w:val="left"/>
+      <w:pPr>
+        <w:tabs>
+          <w:tab w:val="num" w:pos="3600"/>
+        </w:tabs>
+        <w:ind w:left="3600" w:hanging="360"/>
+      </w:pPr>
+      <w:rPr>
+        <w:rFonts w:ascii="Wingdings" w:hAnsi="Wingdings" w:hint="default"/>
+        <w:sz w:val="20"/>
+      </w:rPr>
+    </w:lvl>
+    <w:lvl w:ilvl="5" w:tentative="1">
+      <w:start w:val="1"/>
+      <w:numFmt w:val="bullet"/>
+      <w:lvlText w:val=""/>
+      <w:lvlJc w:val="left"/>
+      <w:pPr>
+        <w:tabs>
+          <w:tab w:val="num" w:pos="4320"/>
+        </w:tabs>
+        <w:ind w:left="4320" w:hanging="360"/>
+      </w:pPr>
+      <w:rPr>
+        <w:rFonts w:ascii="Wingdings" w:hAnsi="Wingdings" w:hint="default"/>
+        <w:sz w:val="20"/>
+      </w:rPr>
+    </w:lvl>
+    <w:lvl w:ilvl="6" w:tentative="1">
+      <w:start w:val="1"/>
+      <w:numFmt w:val="bullet"/>
+      <w:lvlText w:val=""/>
+      <w:lvlJc w:val="left"/>
+      <w:pPr>
+        <w:tabs>
+          <w:tab w:val="num" w:pos="5040"/>
+        </w:tabs>
+        <w:ind w:left="5040" w:hanging="360"/>
+      </w:pPr>
+      <w:rPr>
+        <w:rFonts w:ascii="Wingdings" w:hAnsi="Wingdings" w:hint="default"/>
+        <w:sz w:val="20"/>
+      </w:rPr>
+    </w:lvl>
+    <w:lvl w:ilvl="7" w:tentative="1">
+      <w:start w:val="1"/>
+      <w:numFmt w:val="bullet"/>
+      <w:lvlText w:val=""/>
+      <w:lvlJc w:val="left"/>
+      <w:pPr>
+        <w:tabs>
+          <w:tab w:val="num" w:pos="5760"/>
+        </w:tabs>
+        <w:ind w:left="5760" w:hanging="360"/>
+      </w:pPr>
+      <w:rPr>
+        <w:rFonts w:ascii="Wingdings" w:hAnsi="Wingdings" w:hint="default"/>
+        <w:sz w:val="20"/>
+      </w:rPr>
+    </w:lvl>
+    <w:lvl w:ilvl="8" w:tentative="1">
+      <w:start w:val="1"/>
+      <w:numFmt w:val="bullet"/>
+      <w:lvlText w:val=""/>
+      <w:lvlJc w:val="left"/>
+      <w:pPr>
+        <w:tabs>
+          <w:tab w:val="num" w:pos="6480"/>
+        </w:tabs>
+        <w:ind w:left="6480" w:hanging="360"/>
+      </w:pPr>
+      <w:rPr>
+        <w:rFonts w:ascii="Wingdings" w:hAnsi="Wingdings" w:hint="default"/>
+        <w:sz w:val="20"/>
+      </w:rPr>
+    </w:lvl>
+  </w:abstractNum>
+  <w:abstractNum w:abstractNumId="3" w15:restartNumberingAfterBreak="0">
     <w:nsid w:val="18720D9F"/>
     <w:multiLevelType w:val="multilevel"/>
     <w:tmpl w:val="629A023C"/>
@@ -2490,7 +3018,7 @@
       </w:rPr>
     </w:lvl>
   </w:abstractNum>
-  <w:abstractNum w:abstractNumId="1" w15:restartNumberingAfterBreak="0">
+  <w:abstractNum w:abstractNumId="4" w15:restartNumberingAfterBreak="0">
     <w:nsid w:val="1FA12C68"/>
     <w:multiLevelType w:val="multilevel"/>
     <w:tmpl w:val="98CE85EE"/>
@@ -2607,7 +3135,7 @@
       </w:pPr>
     </w:lvl>
   </w:abstractNum>
-  <w:abstractNum w:abstractNumId="2" w15:restartNumberingAfterBreak="0">
+  <w:abstractNum w:abstractNumId="5" w15:restartNumberingAfterBreak="0">
     <w:nsid w:val="20DC4B35"/>
     <w:multiLevelType w:val="multilevel"/>
     <w:tmpl w:val="0068CE68"/>
@@ -2724,7 +3252,7 @@
       </w:pPr>
     </w:lvl>
   </w:abstractNum>
-  <w:abstractNum w:abstractNumId="3" w15:restartNumberingAfterBreak="0">
+  <w:abstractNum w:abstractNumId="6" w15:restartNumberingAfterBreak="0">
     <w:nsid w:val="37F15399"/>
     <w:multiLevelType w:val="multilevel"/>
     <w:tmpl w:val="BDB2CDCE"/>
@@ -2841,7 +3369,120 @@
       </w:pPr>
     </w:lvl>
   </w:abstractNum>
-  <w:abstractNum w:abstractNumId="4" w15:restartNumberingAfterBreak="0">
+  <w:abstractNum w:abstractNumId="7" w15:restartNumberingAfterBreak="0">
+    <w:nsid w:val="42073C6D"/>
+    <w:multiLevelType w:val="multilevel"/>
+    <w:tmpl w:val="A95EF7CA"/>
+    <w:lvl w:ilvl="0">
+      <w:start w:val="1"/>
+      <w:numFmt w:val="decimal"/>
+      <w:lvlText w:val="%1."/>
+      <w:lvlJc w:val="left"/>
+      <w:pPr>
+        <w:tabs>
+          <w:tab w:val="num" w:pos="720"/>
+        </w:tabs>
+        <w:ind w:left="720" w:hanging="360"/>
+      </w:pPr>
+    </w:lvl>
+    <w:lvl w:ilvl="1" w:tentative="1">
+      <w:start w:val="1"/>
+      <w:numFmt w:val="decimal"/>
+      <w:lvlText w:val="%2."/>
+      <w:lvlJc w:val="left"/>
+      <w:pPr>
+        <w:tabs>
+          <w:tab w:val="num" w:pos="1440"/>
+        </w:tabs>
+        <w:ind w:left="1440" w:hanging="360"/>
+      </w:pPr>
+    </w:lvl>
+    <w:lvl w:ilvl="2" w:tentative="1">
+      <w:start w:val="1"/>
+      <w:numFmt w:val="decimal"/>
+      <w:lvlText w:val="%3."/>
+      <w:lvlJc w:val="left"/>
+      <w:pPr>
+        <w:tabs>
+          <w:tab w:val="num" w:pos="2160"/>
+        </w:tabs>
+        <w:ind w:left="2160" w:hanging="360"/>
+      </w:pPr>
+    </w:lvl>
+    <w:lvl w:ilvl="3" w:tentative="1">
+      <w:start w:val="1"/>
+      <w:numFmt w:val="decimal"/>
+      <w:lvlText w:val="%4."/>
+      <w:lvlJc w:val="left"/>
+      <w:pPr>
+        <w:tabs>
+          <w:tab w:val="num" w:pos="2880"/>
+        </w:tabs>
+        <w:ind w:left="2880" w:hanging="360"/>
+      </w:pPr>
+    </w:lvl>
+    <w:lvl w:ilvl="4" w:tentative="1">
+      <w:start w:val="1"/>
+      <w:numFmt w:val="decimal"/>
+      <w:lvlText w:val="%5."/>
+      <w:lvlJc w:val="left"/>
+      <w:pPr>
+        <w:tabs>
+          <w:tab w:val="num" w:pos="3600"/>
+        </w:tabs>
+        <w:ind w:left="3600" w:hanging="360"/>
+      </w:pPr>
+    </w:lvl>
+    <w:lvl w:ilvl="5" w:tentative="1">
+      <w:start w:val="1"/>
+      <w:numFmt w:val="decimal"/>
+      <w:lvlText w:val="%6."/>
+      <w:lvlJc w:val="left"/>
+      <w:pPr>
+        <w:tabs>
+          <w:tab w:val="num" w:pos="4320"/>
+        </w:tabs>
+        <w:ind w:left="4320" w:hanging="360"/>
+      </w:pPr>
+    </w:lvl>
+    <w:lvl w:ilvl="6" w:tentative="1">
+      <w:start w:val="1"/>
+      <w:numFmt w:val="decimal"/>
+      <w:lvlText w:val="%7."/>
+      <w:lvlJc w:val="left"/>
+      <w:pPr>
+        <w:tabs>
+          <w:tab w:val="num" w:pos="5040"/>
+        </w:tabs>
+        <w:ind w:left="5040" w:hanging="360"/>
+      </w:pPr>
+    </w:lvl>
+    <w:lvl w:ilvl="7" w:tentative="1">
+      <w:start w:val="1"/>
+      <w:numFmt w:val="decimal"/>
+      <w:lvlText w:val="%8."/>
+      <w:lvlJc w:val="left"/>
+      <w:pPr>
+        <w:tabs>
+          <w:tab w:val="num" w:pos="5760"/>
+        </w:tabs>
+        <w:ind w:left="5760" w:hanging="360"/>
+      </w:pPr>
+    </w:lvl>
+    <w:lvl w:ilvl="8" w:tentative="1">
+      <w:start w:val="1"/>
+      <w:numFmt w:val="decimal"/>
+      <w:lvlText w:val="%9."/>
+      <w:lvlJc w:val="left"/>
+      <w:pPr>
+        <w:tabs>
+          <w:tab w:val="num" w:pos="6480"/>
+        </w:tabs>
+        <w:ind w:left="6480" w:hanging="360"/>
+      </w:pPr>
+    </w:lvl>
+  </w:abstractNum>
+  <w:abstractNum w:abstractNumId="8" w15:restartNumberingAfterBreak="0">
     <w:nsid w:val="47461327"/>
     <w:multiLevelType w:val="multilevel"/>
     <w:tmpl w:val="FD0E92E4"/>
@@ -2954,7 +3595,124 @@
       </w:pPr>
     </w:lvl>
   </w:abstractNum>
-  <w:abstractNum w:abstractNumId="5" w15:restartNumberingAfterBreak="0">
+  <w:abstractNum w:abstractNumId="9" w15:restartNumberingAfterBreak="0">
+    <w:nsid w:val="497D7C50"/>
+    <w:multiLevelType w:val="multilevel"/>
+    <w:tmpl w:val="C84EF6D8"/>
+    <w:lvl w:ilvl="0">
+      <w:start w:val="1"/>
+      <w:numFmt w:val="decimal"/>
+      <w:lvlText w:val="%1."/>
+      <w:lvlJc w:val="left"/>
+      <w:pPr>
+        <w:tabs>
+          <w:tab w:val="num" w:pos="720"/>
+        </w:tabs>
+        <w:ind w:left="720" w:hanging="360"/>
+      </w:pPr>
+    </w:lvl>
+    <w:lvl w:ilvl="1">
+      <w:start w:val="1"/>
+      <w:numFmt w:val="bullet"/>
+      <w:lvlText w:val="o"/>
+      <w:lvlJc w:val="left"/>
+      <w:pPr>
+        <w:tabs>
+          <w:tab w:val="num" w:pos="1440"/>
+        </w:tabs>
+        <w:ind w:left="1440" w:hanging="360"/>
+      </w:pPr>
+      <w:rPr>
+        <w:rFonts w:ascii="Courier New" w:hAnsi="Courier New" w:hint="default"/>
+        <w:sz w:val="20"/>
+      </w:rPr>
+    </w:lvl>
+    <w:lvl w:ilvl="2" w:tentative="1">
+      <w:start w:val="1"/>
+      <w:numFmt w:val="decimal"/>
+      <w:lvlText w:val="%3."/>
+      <w:lvlJc w:val="left"/>
+      <w:pPr>
+        <w:tabs>
+          <w:tab w:val="num" w:pos="2160"/>
+        </w:tabs>
+        <w:ind w:left="2160" w:hanging="360"/>
+      </w:pPr>
+    </w:lvl>
+    <w:lvl w:ilvl="3" w:tentative="1">
+      <w:start w:val="1"/>
+      <w:numFmt w:val="decimal"/>
+      <w:lvlText w:val="%4."/>
+      <w:lvlJc w:val="left"/>
+      <w:pPr>
+        <w:tabs>
+          <w:tab w:val="num" w:pos="2880"/>
+        </w:tabs>
+        <w:ind w:left="2880" w:hanging="360"/>
+      </w:pPr>
+    </w:lvl>
+    <w:lvl w:ilvl="4" w:tentative="1">
+      <w:start w:val="1"/>
+      <w:numFmt w:val="decimal"/>
+      <w:lvlText w:val="%5."/>
+      <w:lvlJc w:val="left"/>
+      <w:pPr>
+        <w:tabs>
+          <w:tab w:val="num" w:pos="3600"/>
+        </w:tabs>
+        <w:ind w:left="3600" w:hanging="360"/>
+      </w:pPr>
+    </w:lvl>
+    <w:lvl w:ilvl="5" w:tentative="1">
+      <w:start w:val="1"/>
+      <w:numFmt w:val="decimal"/>
+      <w:lvlText w:val="%6."/>
+      <w:lvlJc w:val="left"/>
+      <w:pPr>
+        <w:tabs>
+          <w:tab w:val="num" w:pos="4320"/>
+        </w:tabs>
+        <w:ind w:left="4320" w:hanging="360"/>
+      </w:pPr>
+    </w:lvl>
+    <w:lvl w:ilvl="6" w:tentative="1">
+      <w:start w:val="1"/>
+      <w:numFmt w:val="decimal"/>
+      <w:lvlText w:val="%7."/>
+      <w:lvlJc w:val="left"/>
+      <w:pPr>
+        <w:tabs>
+          <w:tab w:val="num" w:pos="5040"/>
+        </w:tabs>
+        <w:ind w:left="5040" w:hanging="360"/>
+      </w:pPr>
+    </w:lvl>
+    <w:lvl w:ilvl="7" w:tentative="1">
+      <w:start w:val="1"/>
+      <w:numFmt w:val="decimal"/>
+      <w:lvlText w:val="%8."/>
+      <w:lvlJc w:val="left"/>
+      <w:pPr>
+        <w:tabs>
+          <w:tab w:val="num" w:pos="5760"/>
+        </w:tabs>
+        <w:ind w:left="5760" w:hanging="360"/>
+      </w:pPr>
+    </w:lvl>
+    <w:lvl w:ilvl="8" w:tentative="1">
+      <w:start w:val="1"/>
+      <w:numFmt w:val="decimal"/>
+      <w:lvlText w:val="%9."/>
+      <w:lvlJc w:val="left"/>
+      <w:pPr>
+        <w:tabs>
+          <w:tab w:val="num" w:pos="6480"/>
+        </w:tabs>
+        <w:ind w:left="6480" w:hanging="360"/>
+      </w:pPr>
+    </w:lvl>
+  </w:abstractNum>
+  <w:abstractNum w:abstractNumId="10" w15:restartNumberingAfterBreak="0">
     <w:nsid w:val="51FB4958"/>
     <w:multiLevelType w:val="multilevel"/>
     <w:tmpl w:val="DA20A360"/>
@@ -3071,7 +3829,124 @@
       </w:pPr>
     </w:lvl>
   </w:abstractNum>
-  <w:abstractNum w:abstractNumId="6" w15:restartNumberingAfterBreak="0">
+  <w:abstractNum w:abstractNumId="11" w15:restartNumberingAfterBreak="0">
+    <w:nsid w:val="583A6F99"/>
+    <w:multiLevelType w:val="multilevel"/>
+    <w:tmpl w:val="255CC1B6"/>
+    <w:lvl w:ilvl="0">
+      <w:start w:val="1"/>
+      <w:numFmt w:val="decimal"/>
+      <w:lvlText w:val="%1."/>
+      <w:lvlJc w:val="left"/>
+      <w:pPr>
+        <w:tabs>
+          <w:tab w:val="num" w:pos="720"/>
+        </w:tabs>
+        <w:ind w:left="720" w:hanging="360"/>
+      </w:pPr>
+    </w:lvl>
+    <w:lvl w:ilvl="1">
+      <w:start w:val="1"/>
+      <w:numFmt w:val="bullet"/>
+      <w:lvlText w:val="o"/>
+      <w:lvlJc w:val="left"/>
+      <w:pPr>
+        <w:tabs>
+          <w:tab w:val="num" w:pos="1440"/>
+        </w:tabs>
+        <w:ind w:left="1440" w:hanging="360"/>
+      </w:pPr>
+      <w:rPr>
+        <w:rFonts w:ascii="Courier New" w:hAnsi="Courier New" w:hint="default"/>
+        <w:sz w:val="20"/>
+      </w:rPr>
+    </w:lvl>
+    <w:lvl w:ilvl="2" w:tentative="1">
+      <w:start w:val="1"/>
+      <w:numFmt w:val="decimal"/>
+      <w:lvlText w:val="%3."/>
+      <w:lvlJc w:val="left"/>
+      <w:pPr>
+        <w:tabs>
+          <w:tab w:val="num" w:pos="2160"/>
+        </w:tabs>
+        <w:ind w:left="2160" w:hanging="360"/>
+      </w:pPr>
+    </w:lvl>
+    <w:lvl w:ilvl="3" w:tentative="1">
+      <w:start w:val="1"/>
+      <w:numFmt w:val="decimal"/>
+      <w:lvlText w:val="%4."/>
+      <w:lvlJc w:val="left"/>
+      <w:pPr>
+        <w:tabs>
+          <w:tab w:val="num" w:pos="2880"/>
+        </w:tabs>
+        <w:ind w:left="2880" w:hanging="360"/>
+      </w:pPr>
+    </w:lvl>
+    <w:lvl w:ilvl="4" w:tentative="1">
+      <w:start w:val="1"/>
+      <w:numFmt w:val="decimal"/>
+      <w:lvlText w:val="%5."/>
+      <w:lvlJc w:val="left"/>
+      <w:pPr>
+        <w:tabs>
+          <w:tab w:val="num" w:pos="3600"/>
+        </w:tabs>
+        <w:ind w:left="3600" w:hanging="360"/>
+      </w:pPr>
+    </w:lvl>
+    <w:lvl w:ilvl="5" w:tentative="1">
+      <w:start w:val="1"/>
+      <w:numFmt w:val="decimal"/>
+      <w:lvlText w:val="%6."/>
+      <w:lvlJc w:val="left"/>
+      <w:pPr>
+        <w:tabs>
+          <w:tab w:val="num" w:pos="4320"/>
+        </w:tabs>
+        <w:ind w:left="4320" w:hanging="360"/>
+      </w:pPr>
+    </w:lvl>
+    <w:lvl w:ilvl="6" w:tentative="1">
+      <w:start w:val="1"/>
+      <w:numFmt w:val="decimal"/>
+      <w:lvlText w:val="%7."/>
+      <w:lvlJc w:val="left"/>
+      <w:pPr>
+        <w:tabs>
+          <w:tab w:val="num" w:pos="5040"/>
+        </w:tabs>
+        <w:ind w:left="5040" w:hanging="360"/>
+      </w:pPr>
+    </w:lvl>
+    <w:lvl w:ilvl="7" w:tentative="1">
+      <w:start w:val="1"/>
+      <w:numFmt w:val="decimal"/>
+      <w:lvlText w:val="%8."/>
+      <w:lvlJc w:val="left"/>
+      <w:pPr>
+        <w:tabs>
+          <w:tab w:val="num" w:pos="5760"/>
+        </w:tabs>
+        <w:ind w:left="5760" w:hanging="360"/>
+      </w:pPr>
+    </w:lvl>
+    <w:lvl w:ilvl="8" w:tentative="1">
+      <w:start w:val="1"/>
+      <w:numFmt w:val="decimal"/>
+      <w:lvlText w:val="%9."/>
+      <w:lvlJc w:val="left"/>
+      <w:pPr>
+        <w:tabs>
+          <w:tab w:val="num" w:pos="6480"/>
+        </w:tabs>
+        <w:ind w:left="6480" w:hanging="360"/>
+      </w:pPr>
+    </w:lvl>
+  </w:abstractNum>
+  <w:abstractNum w:abstractNumId="12" w15:restartNumberingAfterBreak="0">
     <w:nsid w:val="5A6C2B1C"/>
     <w:multiLevelType w:val="multilevel"/>
     <w:tmpl w:val="13FCEB96"/>
@@ -3188,7 +4063,7 @@
       </w:pPr>
     </w:lvl>
   </w:abstractNum>
-  <w:abstractNum w:abstractNumId="7" w15:restartNumberingAfterBreak="0">
+  <w:abstractNum w:abstractNumId="13" w15:restartNumberingAfterBreak="0">
     <w:nsid w:val="61287831"/>
     <w:multiLevelType w:val="multilevel"/>
     <w:tmpl w:val="669264D0"/>
@@ -3305,29 +4180,167 @@
       </w:pPr>
     </w:lvl>
   </w:abstractNum>
+  <w:abstractNum w:abstractNumId="14" w15:restartNumberingAfterBreak="0">
+    <w:nsid w:val="7CD41627"/>
+    <w:multiLevelType w:val="multilevel"/>
+    <w:tmpl w:val="2F7E6E74"/>
+    <w:lvl w:ilvl="0">
+      <w:start w:val="1"/>
+      <w:numFmt w:val="decimal"/>
+      <w:lvlText w:val="%1."/>
+      <w:lvlJc w:val="left"/>
+      <w:pPr>
+        <w:tabs>
+          <w:tab w:val="num" w:pos="720"/>
+        </w:tabs>
+        <w:ind w:left="720" w:hanging="360"/>
+      </w:pPr>
+    </w:lvl>
+    <w:lvl w:ilvl="1">
+      <w:start w:val="1"/>
+      <w:numFmt w:val="bullet"/>
+      <w:lvlText w:val="o"/>
+      <w:lvlJc w:val="left"/>
+      <w:pPr>
+        <w:tabs>
+          <w:tab w:val="num" w:pos="1440"/>
+        </w:tabs>
+        <w:ind w:left="1440" w:hanging="360"/>
+      </w:pPr>
+      <w:rPr>
+        <w:rFonts w:ascii="Courier New" w:hAnsi="Courier New" w:hint="default"/>
+        <w:sz w:val="20"/>
+      </w:rPr>
+    </w:lvl>
+    <w:lvl w:ilvl="2" w:tentative="1">
+      <w:start w:val="1"/>
+      <w:numFmt w:val="decimal"/>
+      <w:lvlText w:val="%3."/>
+      <w:lvlJc w:val="left"/>
+      <w:pPr>
+        <w:tabs>
+          <w:tab w:val="num" w:pos="2160"/>
+        </w:tabs>
+        <w:ind w:left="2160" w:hanging="360"/>
+      </w:pPr>
+    </w:lvl>
+    <w:lvl w:ilvl="3" w:tentative="1">
+      <w:start w:val="1"/>
+      <w:numFmt w:val="decimal"/>
+      <w:lvlText w:val="%4."/>
+      <w:lvlJc w:val="left"/>
+      <w:pPr>
+        <w:tabs>
+          <w:tab w:val="num" w:pos="2880"/>
+        </w:tabs>
+        <w:ind w:left="2880" w:hanging="360"/>
+      </w:pPr>
+    </w:lvl>
+    <w:lvl w:ilvl="4" w:tentative="1">
+      <w:start w:val="1"/>
+      <w:numFmt w:val="decimal"/>
+      <w:lvlText w:val="%5."/>
+      <w:lvlJc w:val="left"/>
+      <w:pPr>
+        <w:tabs>
+          <w:tab w:val="num" w:pos="3600"/>
+        </w:tabs>
+        <w:ind w:left="3600" w:hanging="360"/>
+      </w:pPr>
+    </w:lvl>
+    <w:lvl w:ilvl="5" w:tentative="1">
+      <w:start w:val="1"/>
+      <w:numFmt w:val="decimal"/>
+      <w:lvlText w:val="%6."/>
+      <w:lvlJc w:val="left"/>
+      <w:pPr>
+        <w:tabs>
+          <w:tab w:val="num" w:pos="4320"/>
+        </w:tabs>
+        <w:ind w:left="4320" w:hanging="360"/>
+      </w:pPr>
+    </w:lvl>
+    <w:lvl w:ilvl="6" w:tentative="1">
+      <w:start w:val="1"/>
+      <w:numFmt w:val="decimal"/>
+      <w:lvlText w:val="%7."/>
+      <w:lvlJc w:val="left"/>
+      <w:pPr>
+        <w:tabs>
+          <w:tab w:val="num" w:pos="5040"/>
+        </w:tabs>
+        <w:ind w:left="5040" w:hanging="360"/>
+      </w:pPr>
+    </w:lvl>
+    <w:lvl w:ilvl="7" w:tentative="1">
+      <w:start w:val="1"/>
+      <w:numFmt w:val="decimal"/>
+      <w:lvlText w:val="%8."/>
+      <w:lvlJc w:val="left"/>
+      <w:pPr>
+        <w:tabs>
+          <w:tab w:val="num" w:pos="5760"/>
+        </w:tabs>
+        <w:ind w:left="5760" w:hanging="360"/>
+      </w:pPr>
+    </w:lvl>
+    <w:lvl w:ilvl="8" w:tentative="1">
+      <w:start w:val="1"/>
+      <w:numFmt w:val="decimal"/>
+      <w:lvlText w:val="%9."/>
+      <w:lvlJc w:val="left"/>
+      <w:pPr>
+        <w:tabs>
+          <w:tab w:val="num" w:pos="6480"/>
+        </w:tabs>
+        <w:ind w:left="6480" w:hanging="360"/>
+      </w:pPr>
+    </w:lvl>
+  </w:abstractNum>
   <w:num w:numId="1" w16cid:durableId="1746997159">
+    <w:abstractNumId w:val="8"/>
+  </w:num>
+  <w:num w:numId="2" w16cid:durableId="2083485441">
+    <w:abstractNumId w:val="5"/>
+  </w:num>
+  <w:num w:numId="3" w16cid:durableId="102965745">
+    <w:abstractNumId w:val="6"/>
+  </w:num>
+  <w:num w:numId="4" w16cid:durableId="370107799">
+    <w:abstractNumId w:val="10"/>
+  </w:num>
+  <w:num w:numId="5" w16cid:durableId="164244216">
+    <w:abstractNumId w:val="3"/>
+  </w:num>
+  <w:num w:numId="6" w16cid:durableId="994340615">
     <w:abstractNumId w:val="4"/>
   </w:num>
-  <w:num w:numId="2" w16cid:durableId="2083485441">
+  <w:num w:numId="7" w16cid:durableId="810707156">
+    <w:abstractNumId w:val="12"/>
+  </w:num>
+  <w:num w:numId="8" w16cid:durableId="1863981577">
+    <w:abstractNumId w:val="13"/>
+  </w:num>
+  <w:num w:numId="9" w16cid:durableId="1648706055">
+    <w:abstractNumId w:val="7"/>
+  </w:num>
+  <w:num w:numId="10" w16cid:durableId="641539105">
+    <w:abstractNumId w:val="9"/>
+  </w:num>
+  <w:num w:numId="11" w16cid:durableId="1887256135">
+    <w:abstractNumId w:val="11"/>
+  </w:num>
+  <w:num w:numId="12" w16cid:durableId="1579827140">
+    <w:abstractNumId w:val="14"/>
+  </w:num>
+  <w:num w:numId="13" w16cid:durableId="1150556651">
     <w:abstractNumId w:val="2"/>
   </w:num>
-  <w:num w:numId="3" w16cid:durableId="102965745">
-    <w:abstractNumId w:val="3"/>
-  </w:num>
-  <w:num w:numId="4" w16cid:durableId="370107799">
-    <w:abstractNumId w:val="5"/>
-  </w:num>
-  <w:num w:numId="5" w16cid:durableId="164244216">
+  <w:num w:numId="14" w16cid:durableId="374699758">
     <w:abstractNumId w:val="0"/>
   </w:num>
-  <w:num w:numId="6" w16cid:durableId="994340615">
+  <w:num w:numId="15" w16cid:durableId="1880429550">
     <w:abstractNumId w:val="1"/>
-  </w:num>
-  <w:num w:numId="7" w16cid:durableId="810707156">
-    <w:abstractNumId w:val="6"/>
-  </w:num>
-  <w:num w:numId="8" w16cid:durableId="1863981577">
-    <w:abstractNumId w:val="7"/>
   </w:num>
 </w:numbering>
 </file>
@@ -3833,6 +4846,25 @@
       </w:tblBorders>
     </w:tblPr>
   </w:style>
+  <w:style w:type="table" w:styleId="TableGridLight">
+    <w:name w:val="Grid Table Light"/>
+    <w:basedOn w:val="TableNormal"/>
+    <w:uiPriority w:val="40"/>
+    <w:rsid w:val="000407C9"/>
+    <w:pPr>
+      <w:spacing w:after="0" w:line="240" w:lineRule="auto"/>
+    </w:pPr>
+    <w:tblPr>
+      <w:tblBorders>
+        <w:top w:val="single" w:sz="4" w:space="0" w:color="BFBFBF" w:themeColor="background1" w:themeShade="BF"/>
+        <w:left w:val="single" w:sz="4" w:space="0" w:color="BFBFBF" w:themeColor="background1" w:themeShade="BF"/>
+        <w:bottom w:val="single" w:sz="4" w:space="0" w:color="BFBFBF" w:themeColor="background1" w:themeShade="BF"/>
+        <w:right w:val="single" w:sz="4" w:space="0" w:color="BFBFBF" w:themeColor="background1" w:themeShade="BF"/>
+        <w:insideH w:val="single" w:sz="4" w:space="0" w:color="BFBFBF" w:themeColor="background1" w:themeShade="BF"/>
+        <w:insideV w:val="single" w:sz="4" w:space="0" w:color="BFBFBF" w:themeColor="background1" w:themeShade="BF"/>
+      </w:tblBorders>
+    </w:tblPr>
+  </w:style>
 </w:styles>
 </file>
 

</xml_diff>